<commit_message>
Edited Paper and Presentation
</commit_message>
<xml_diff>
--- a/Symposium Files/SNAME-OS-2022-MS-11-Final_vjf2.docx
+++ b/Symposium Files/SNAME-OS-2022-MS-11-Final_vjf2.docx
@@ -51,7 +51,15 @@
         <w:pStyle w:val="Style1"/>
       </w:pPr>
       <w:r>
-        <w:t>Dr. Mirjam Furth</w:t>
+        <w:t xml:space="preserve">Dr. </w:t>
+      </w:r>
+      <w:proofErr w:type="spellStart"/>
+      <w:r>
+        <w:t>Mirjam</w:t>
+      </w:r>
+      <w:proofErr w:type="spellEnd"/>
+      <w:r>
+        <w:t xml:space="preserve"> Furth</w:t>
       </w:r>
     </w:p>
     <w:p>
@@ -288,8 +296,13 @@
       <w:r>
         <w:t xml:space="preserve">A </w:t>
       </w:r>
-      <w:r>
-        <w:t>Keras Neural Network Model was trained on the three parameters and the wave heading angle, with the hidden layers and neuron count being adjusted to optimize the loss and maximize R-squared. </w:t>
+      <w:proofErr w:type="spellStart"/>
+      <w:r>
+        <w:t>Keras</w:t>
+      </w:r>
+      <w:proofErr w:type="spellEnd"/>
+      <w:r>
+        <w:t xml:space="preserve"> Neural Network Model was trained on the three parameters and the wave heading angle, with the hidden layers and neuron count being adjusted to optimize the loss and maximize R-squared. </w:t>
       </w:r>
     </w:p>
     <w:p>
@@ -305,7 +318,15 @@
         <w:pStyle w:val="Abstract"/>
       </w:pPr>
       <w:r>
-        <w:t>With this predictive model, engineers can quickly determine a hullform’s RAOs, and compare the response with the common sea states along the intended route. Additionally, the model can assist in design iteration. As the hull shape gradually changes, the new RAOs can be estimated to ensure that the design is progressing in an appropriate direction.</w:t>
+        <w:t xml:space="preserve">With this predictive model, engineers can quickly determine a </w:t>
+      </w:r>
+      <w:proofErr w:type="spellStart"/>
+      <w:r>
+        <w:t>hullform’s</w:t>
+      </w:r>
+      <w:proofErr w:type="spellEnd"/>
+      <w:r>
+        <w:t xml:space="preserve"> RAOs, and compare the response with the common sea states along the intended route. Additionally, the model can assist in design iteration. As the hull shape gradually changes, the new RAOs can be estimated to ensure that the design is progressing in an appropriate direction.</w:t>
       </w:r>
     </w:p>
     <w:p>
@@ -576,7 +597,23 @@
     </w:p>
     <w:p>
       <w:r>
-        <w:t>This methodology has benefits and drawbacks. While it is a highly scalable process and can be applied to an object of any shape, the computational time is long. Additionally, the quality of results is directly coupled to the quality of the input geometric model. In an iterative design environment where an engineering is constantly adjusting a hullform to suit a client’s needs, the corresponding digital model must be updated as well in order to maintain the integrity of the numerical results. This method, although highly accurate when performed correctly, is time-consuming and by extension, costly.</w:t>
+        <w:t xml:space="preserve">This methodology has benefits and drawbacks. While it is a highly scalable process and can be applied to an object of any shape, the computational time is long. Additionally, the quality of results is directly coupled to the quality of the input geometric model. In an iterative design environment where an engineering is constantly adjusting a </w:t>
+      </w:r>
+      <w:proofErr w:type="spellStart"/>
+      <w:r>
+        <w:t>hullform</w:t>
+      </w:r>
+      <w:proofErr w:type="spellEnd"/>
+      <w:r>
+        <w:t xml:space="preserve"> to suit a client’s needs, the corresponding digital model must be updated as well </w:t>
+      </w:r>
+      <w:proofErr w:type="gramStart"/>
+      <w:r>
+        <w:t>in order to</w:t>
+      </w:r>
+      <w:proofErr w:type="gramEnd"/>
+      <w:r>
+        <w:t xml:space="preserve"> maintain the integrity of the numerical results. This method, although highly accurate when performed correctly, is time-consuming and by extension, costly.</w:t>
       </w:r>
     </w:p>
     <w:p>
@@ -812,27 +849,14 @@
       <w:r>
         <w:t xml:space="preserve">Table </w:t>
       </w:r>
-      <w:r>
-        <w:fldChar w:fldCharType="begin"/>
-      </w:r>
-      <w:r>
-        <w:instrText xml:space="preserve"> SEQ Table \* ARABIC </w:instrText>
-      </w:r>
-      <w:r>
-        <w:fldChar w:fldCharType="separate"/>
-      </w:r>
-      <w:r>
-        <w:rPr>
-          <w:noProof/>
-        </w:rPr>
-        <w:t>1</w:t>
-      </w:r>
-      <w:r>
-        <w:rPr>
-          <w:noProof/>
-        </w:rPr>
-        <w:fldChar w:fldCharType="end"/>
-      </w:r>
+      <w:fldSimple w:instr=" SEQ Table \* ARABIC ">
+        <w:r>
+          <w:rPr>
+            <w:noProof/>
+          </w:rPr>
+          <w:t>1</w:t>
+        </w:r>
+      </w:fldSimple>
       <w:bookmarkEnd w:id="0"/>
       <w:r>
         <w:t>: Inputs to Neural Network Model</w:t>
@@ -1132,27 +1156,14 @@
       <w:r>
         <w:t xml:space="preserve">Figure </w:t>
       </w:r>
-      <w:r>
-        <w:fldChar w:fldCharType="begin"/>
-      </w:r>
-      <w:r>
-        <w:instrText xml:space="preserve"> SEQ Figure \* ARABIC </w:instrText>
-      </w:r>
-      <w:r>
-        <w:fldChar w:fldCharType="separate"/>
-      </w:r>
-      <w:r>
-        <w:rPr>
-          <w:noProof/>
-        </w:rPr>
-        <w:t>1</w:t>
-      </w:r>
-      <w:r>
-        <w:rPr>
-          <w:noProof/>
-        </w:rPr>
-        <w:fldChar w:fldCharType="end"/>
-      </w:r>
+      <w:fldSimple w:instr=" SEQ Figure \* ARABIC ">
+        <w:r>
+          <w:rPr>
+            <w:noProof/>
+          </w:rPr>
+          <w:t>1</w:t>
+        </w:r>
+      </w:fldSimple>
       <w:bookmarkEnd w:id="1"/>
       <w:r>
         <w:t xml:space="preserve">: </w:t>
@@ -1177,8 +1188,13 @@
       <w:r>
         <w:t xml:space="preserve">ANSYS </w:t>
       </w:r>
-      <w:r>
-        <w:t>DesignModeler, in which a box barge with a length</w:t>
+      <w:proofErr w:type="spellStart"/>
+      <w:r>
+        <w:t>DesignModeler</w:t>
+      </w:r>
+      <w:proofErr w:type="spellEnd"/>
+      <w:r>
+        <w:t>, in which a box barge with a length</w:t>
       </w:r>
       <w:r>
         <w:t xml:space="preserve">, </w:t>
@@ -2104,7 +2120,11 @@
         <w:t>rd</w:t>
       </w:r>
       <w:r>
-        <w:t>, 6</w:t>
+        <w:t xml:space="preserve">, </w:t>
+      </w:r>
+      <w:proofErr w:type="gramStart"/>
+      <w:r>
+        <w:t>6</w:t>
       </w:r>
       <w:r>
         <w:rPr>
@@ -2112,6 +2132,7 @@
         </w:rPr>
         <w:t>th</w:t>
       </w:r>
+      <w:proofErr w:type="gramEnd"/>
       <w:r>
         <w:t xml:space="preserve"> and 9</w:t>
       </w:r>
@@ -2389,27 +2410,14 @@
       <w:r>
         <w:t xml:space="preserve">Table </w:t>
       </w:r>
-      <w:r>
-        <w:fldChar w:fldCharType="begin"/>
-      </w:r>
-      <w:r>
-        <w:instrText xml:space="preserve"> SEQ Table \* ARABIC </w:instrText>
-      </w:r>
-      <w:r>
-        <w:fldChar w:fldCharType="separate"/>
-      </w:r>
-      <w:r>
-        <w:rPr>
-          <w:noProof/>
-        </w:rPr>
-        <w:t>2</w:t>
-      </w:r>
-      <w:r>
-        <w:rPr>
-          <w:noProof/>
-        </w:rPr>
-        <w:fldChar w:fldCharType="end"/>
-      </w:r>
+      <w:fldSimple w:instr=" SEQ Table \* ARABIC ">
+        <w:r>
+          <w:rPr>
+            <w:noProof/>
+          </w:rPr>
+          <w:t>2</w:t>
+        </w:r>
+      </w:fldSimple>
       <w:bookmarkEnd w:id="2"/>
       <w:r>
         <w:t>: R-Squared Results of Curve Fit to Raw Data</w:t>
@@ -3093,7 +3101,23 @@
         <w:t xml:space="preserve">The </w:t>
       </w:r>
       <w:r>
-        <w:t>creation and optimization of neural networks has been made simple with modern packages. Keras and Tensorflow were the two packages used in this study. This paper will not detail the inner workings of machine learning algorithms, as there are better sources to reference for more information on that subject.</w:t>
+        <w:t xml:space="preserve">creation and optimization of neural networks has been made simple with modern packages. </w:t>
+      </w:r>
+      <w:proofErr w:type="spellStart"/>
+      <w:r>
+        <w:t>Keras</w:t>
+      </w:r>
+      <w:proofErr w:type="spellEnd"/>
+      <w:r>
+        <w:t xml:space="preserve"> and </w:t>
+      </w:r>
+      <w:proofErr w:type="spellStart"/>
+      <w:r>
+        <w:t>Tensorflow</w:t>
+      </w:r>
+      <w:proofErr w:type="spellEnd"/>
+      <w:r>
+        <w:t xml:space="preserve"> were the two packages used in this study. This paper will not detail the inner workings of machine learning algorithms, as there are better sources to reference for more information on that subject.</w:t>
       </w:r>
     </w:p>
     <w:p>
@@ -3107,10 +3131,26 @@
         <w:t xml:space="preserve">an </w:t>
       </w:r>
       <w:r>
-        <w:t xml:space="preserve">80/20 split. Simple pre-processing methods were employed to prevent any errors – namely dropping any rows with NaN values. </w:t>
-      </w:r>
-      <w:r>
-        <w:t xml:space="preserve">These NaN values appeared due to certain barge sizes failing to converge during the simulation. </w:t>
+        <w:t xml:space="preserve">80/20 split. Simple pre-processing methods were employed to prevent any errors – namely dropping any rows with </w:t>
+      </w:r>
+      <w:proofErr w:type="spellStart"/>
+      <w:r>
+        <w:t>NaN</w:t>
+      </w:r>
+      <w:proofErr w:type="spellEnd"/>
+      <w:r>
+        <w:t xml:space="preserve"> values. </w:t>
+      </w:r>
+      <w:r>
+        <w:t xml:space="preserve">These </w:t>
+      </w:r>
+      <w:proofErr w:type="spellStart"/>
+      <w:r>
+        <w:t>NaN</w:t>
+      </w:r>
+      <w:proofErr w:type="spellEnd"/>
+      <w:r>
+        <w:t xml:space="preserve"> values appeared due to certain barge sizes failing to converge during the simulation. </w:t>
       </w:r>
       <w:r>
         <w:t xml:space="preserve">The number of rows dropped was </w:t>
@@ -3185,6 +3225,7 @@
           <w:t xml:space="preserve"> is the number of hidden layers and </w:t>
         </w:r>
       </w:ins>
+      <w:proofErr w:type="gramStart"/>
       <w:ins w:id="7" w:author="Frizzell, James A" w:date="2022-02-12T12:35:00Z">
         <w:r>
           <w:rPr>
@@ -3201,6 +3242,7 @@
           </w:rPr>
           <w:t>n</w:t>
         </w:r>
+        <w:proofErr w:type="gramEnd"/>
         <w:r>
           <w:rPr>
             <w:i/>
@@ -3649,7 +3691,15 @@
         </w:r>
       </w:del>
       <w:r>
-        <w:t xml:space="preserve"> (Tensorflow, 2022</w:t>
+        <w:t xml:space="preserve"> (</w:t>
+      </w:r>
+      <w:proofErr w:type="spellStart"/>
+      <w:r>
+        <w:t>Tensorflow</w:t>
+      </w:r>
+      <w:proofErr w:type="spellEnd"/>
+      <w:r>
+        <w:t>, 2022</w:t>
       </w:r>
       <w:r>
         <w:t>-a</w:t>
@@ -3733,7 +3783,15 @@
         <w:t>) was used. If the line is horizontal and mostly unchanging by the final epoch, the model is well-fit</w:t>
       </w:r>
       <w:r>
-        <w:t xml:space="preserve"> (Tensorflow, 2022-b)</w:t>
+        <w:t xml:space="preserve"> (</w:t>
+      </w:r>
+      <w:proofErr w:type="spellStart"/>
+      <w:r>
+        <w:t>Tensorflow</w:t>
+      </w:r>
+      <w:proofErr w:type="spellEnd"/>
+      <w:r>
+        <w:t>, 2022-b)</w:t>
       </w:r>
       <w:r>
         <w:t>.</w:t>
@@ -3872,7 +3930,7 @@
                   <w:noProof/>
                 </w:rPr>
                 <w:drawing>
-                  <wp:inline distT="0" distB="0" distL="0" distR="0" wp14:anchorId="78638AC3" wp14:editId="17B6E7E4">
+                  <wp:inline distT="0" distB="0" distL="0" distR="0" wp14:anchorId="78638AC3" wp14:editId="689DA71A">
                     <wp:extent cx="2733675" cy="1905000"/>
                     <wp:effectExtent l="0" t="0" r="9525" b="0"/>
                     <wp:docPr id="1" name="Chart 1">
@@ -4140,20 +4198,12 @@
           <w:delText xml:space="preserve">Figure </w:delText>
         </w:r>
         <w:r>
-          <w:rPr>
-            <w:b w:val="0"/>
-            <w:iCs w:val="0"/>
-          </w:rPr>
           <w:fldChar w:fldCharType="begin"/>
         </w:r>
         <w:r>
           <w:delInstrText xml:space="preserve"> SEQ Figure \* ARABIC </w:delInstrText>
         </w:r>
         <w:r>
-          <w:rPr>
-            <w:b w:val="0"/>
-            <w:iCs w:val="0"/>
-          </w:rPr>
           <w:fldChar w:fldCharType="separate"/>
         </w:r>
         <w:r>
@@ -4164,8 +4214,6 @@
         </w:r>
         <w:r>
           <w:rPr>
-            <w:b w:val="0"/>
-            <w:iCs w:val="0"/>
             <w:noProof/>
           </w:rPr>
           <w:fldChar w:fldCharType="end"/>
@@ -4200,27 +4248,14 @@
       <w:r>
         <w:t xml:space="preserve">Table </w:t>
       </w:r>
-      <w:r>
-        <w:fldChar w:fldCharType="begin"/>
-      </w:r>
-      <w:r>
-        <w:instrText xml:space="preserve"> SEQ Table \* ARABIC </w:instrText>
-      </w:r>
-      <w:r>
-        <w:fldChar w:fldCharType="separate"/>
-      </w:r>
-      <w:r>
-        <w:rPr>
-          <w:noProof/>
-        </w:rPr>
-        <w:t>3</w:t>
-      </w:r>
-      <w:r>
-        <w:rPr>
-          <w:noProof/>
-        </w:rPr>
-        <w:fldChar w:fldCharType="end"/>
-      </w:r>
+      <w:fldSimple w:instr=" SEQ Table \* ARABIC ">
+        <w:r>
+          <w:rPr>
+            <w:noProof/>
+          </w:rPr>
+          <w:t>3</w:t>
+        </w:r>
+      </w:fldSimple>
       <w:bookmarkEnd w:id="93"/>
       <w:r>
         <w:t>: Selected Neural Network Architecture</w:t>
@@ -4527,37 +4562,24 @@
             <w:r>
               <w:t xml:space="preserve">Figure </w:t>
             </w:r>
-            <w:r>
-              <w:fldChar w:fldCharType="begin"/>
-            </w:r>
-            <w:r>
-              <w:instrText xml:space="preserve"> SEQ Figure \* ARABIC </w:instrText>
-            </w:r>
-            <w:r>
-              <w:fldChar w:fldCharType="separate"/>
-            </w:r>
-            <w:ins w:id="113" w:author="Frizzell, James A" w:date="2022-02-12T12:42:00Z">
-              <w:r>
-                <w:rPr>
-                  <w:noProof/>
-                </w:rPr>
-                <w:t>4</w:t>
-              </w:r>
-            </w:ins>
-            <w:del w:id="114" w:author="Frizzell, James A" w:date="2022-02-12T12:40:00Z">
-              <w:r>
-                <w:rPr>
-                  <w:noProof/>
-                </w:rPr>
-                <w:delText>4</w:delText>
-              </w:r>
-            </w:del>
-            <w:r>
-              <w:rPr>
-                <w:noProof/>
-              </w:rPr>
-              <w:fldChar w:fldCharType="end"/>
-            </w:r>
+            <w:fldSimple w:instr=" SEQ Figure \* ARABIC ">
+              <w:ins w:id="113" w:author="Frizzell, James A" w:date="2022-02-12T12:42:00Z">
+                <w:r>
+                  <w:rPr>
+                    <w:noProof/>
+                  </w:rPr>
+                  <w:t>4</w:t>
+                </w:r>
+              </w:ins>
+              <w:del w:id="114" w:author="Frizzell, James A" w:date="2022-02-12T12:40:00Z">
+                <w:r>
+                  <w:rPr>
+                    <w:noProof/>
+                  </w:rPr>
+                  <w:delText>4</w:delText>
+                </w:r>
+              </w:del>
+            </w:fldSimple>
             <w:bookmarkEnd w:id="112"/>
             <w:r>
               <w:t>: Model Loss During Training Progression</w:t>
@@ -4652,37 +4674,24 @@
             <w:r>
               <w:t xml:space="preserve">Figure </w:t>
             </w:r>
-            <w:r>
-              <w:fldChar w:fldCharType="begin"/>
-            </w:r>
-            <w:r>
-              <w:instrText xml:space="preserve"> SEQ Figure \* ARABIC </w:instrText>
-            </w:r>
-            <w:r>
-              <w:fldChar w:fldCharType="separate"/>
-            </w:r>
-            <w:ins w:id="116" w:author="Frizzell, James A" w:date="2022-02-12T12:42:00Z">
-              <w:r>
-                <w:rPr>
-                  <w:noProof/>
-                </w:rPr>
-                <w:t>5</w:t>
-              </w:r>
-            </w:ins>
-            <w:del w:id="117" w:author="Frizzell, James A" w:date="2022-02-12T12:40:00Z">
-              <w:r>
-                <w:rPr>
-                  <w:noProof/>
-                </w:rPr>
-                <w:delText>5</w:delText>
-              </w:r>
-            </w:del>
-            <w:r>
-              <w:rPr>
-                <w:noProof/>
-              </w:rPr>
-              <w:fldChar w:fldCharType="end"/>
-            </w:r>
+            <w:fldSimple w:instr=" SEQ Figure \* ARABIC ">
+              <w:ins w:id="116" w:author="Frizzell, James A" w:date="2022-02-12T12:42:00Z">
+                <w:r>
+                  <w:rPr>
+                    <w:noProof/>
+                  </w:rPr>
+                  <w:t>5</w:t>
+                </w:r>
+              </w:ins>
+              <w:del w:id="117" w:author="Frizzell, James A" w:date="2022-02-12T12:40:00Z">
+                <w:r>
+                  <w:rPr>
+                    <w:noProof/>
+                  </w:rPr>
+                  <w:delText>5</w:delText>
+                </w:r>
+              </w:del>
+            </w:fldSimple>
             <w:bookmarkEnd w:id="115"/>
             <w:r>
               <w:t>: True Values</w:t>
@@ -4938,7 +4947,7 @@
         </w:rPr>
         <w:lastRenderedPageBreak/>
         <w:drawing>
-          <wp:inline distT="0" distB="0" distL="0" distR="0" wp14:anchorId="02AE8A37" wp14:editId="666AC670">
+          <wp:inline distT="0" distB="0" distL="0" distR="0" wp14:anchorId="02AE8A37" wp14:editId="6C5EC141">
             <wp:extent cx="5964332" cy="3674763"/>
             <wp:effectExtent l="0" t="0" r="0" b="1905"/>
             <wp:docPr id="8" name="Picture 8"/>
@@ -4998,30 +5007,14 @@
       <w:r>
         <w:t xml:space="preserve">Figure </w:t>
       </w:r>
-      <w:r>
-        <w:fldChar w:fldCharType="begin"/>
-      </w:r>
-      <w:r>
-        <w:instrText xml:space="preserve"> SEQ Figure \* ARABIC</w:instrText>
-      </w:r>
-      <w:r>
-        <w:instrText xml:space="preserve"> </w:instrText>
-      </w:r>
-      <w:r>
-        <w:fldChar w:fldCharType="separate"/>
-      </w:r>
-      <w:r>
-        <w:rPr>
-          <w:noProof/>
-        </w:rPr>
-        <w:t>6</w:t>
-      </w:r>
-      <w:r>
-        <w:rPr>
-          <w:noProof/>
-        </w:rPr>
-        <w:fldChar w:fldCharType="end"/>
-      </w:r>
+      <w:fldSimple w:instr=" SEQ Figure \* ARABIC ">
+        <w:r>
+          <w:rPr>
+            <w:noProof/>
+          </w:rPr>
+          <w:t>6</w:t>
+        </w:r>
+      </w:fldSimple>
       <w:bookmarkEnd w:id="138"/>
       <w:r>
         <w:t>: Predicted RAO Values</w:t>
@@ -5467,27 +5460,14 @@
       <w:r>
         <w:t xml:space="preserve">Figure </w:t>
       </w:r>
-      <w:r>
-        <w:fldChar w:fldCharType="begin"/>
-      </w:r>
-      <w:r>
-        <w:instrText xml:space="preserve"> SEQ Figure \* ARABIC </w:instrText>
-      </w:r>
-      <w:r>
-        <w:fldChar w:fldCharType="separate"/>
-      </w:r>
-      <w:r>
-        <w:rPr>
-          <w:noProof/>
-        </w:rPr>
-        <w:t>7</w:t>
-      </w:r>
-      <w:r>
-        <w:rPr>
-          <w:noProof/>
-        </w:rPr>
-        <w:fldChar w:fldCharType="end"/>
-      </w:r>
+      <w:fldSimple w:instr=" SEQ Figure \* ARABIC ">
+        <w:r>
+          <w:rPr>
+            <w:noProof/>
+          </w:rPr>
+          <w:t>7</w:t>
+        </w:r>
+      </w:fldSimple>
       <w:bookmarkEnd w:id="141"/>
       <w:r>
         <w:t>: RPD Error Variation with Waterplane Area</w:t>
@@ -5566,27 +5546,14 @@
       <w:r>
         <w:t xml:space="preserve">Figure </w:t>
       </w:r>
-      <w:r>
-        <w:fldChar w:fldCharType="begin"/>
-      </w:r>
-      <w:r>
-        <w:instrText xml:space="preserve"> SEQ Figure \* ARABIC </w:instrText>
-      </w:r>
-      <w:r>
-        <w:fldChar w:fldCharType="separate"/>
-      </w:r>
-      <w:r>
-        <w:rPr>
-          <w:noProof/>
-        </w:rPr>
-        <w:t>8</w:t>
-      </w:r>
-      <w:r>
-        <w:rPr>
-          <w:noProof/>
-        </w:rPr>
-        <w:fldChar w:fldCharType="end"/>
-      </w:r>
+      <w:fldSimple w:instr=" SEQ Figure \* ARABIC ">
+        <w:r>
+          <w:rPr>
+            <w:noProof/>
+          </w:rPr>
+          <w:t>8</w:t>
+        </w:r>
+      </w:fldSimple>
       <w:bookmarkEnd w:id="143"/>
       <w:r>
         <w:t>: RPD Error</w:t>
@@ -5700,27 +5667,14 @@
             <w:r>
               <w:t xml:space="preserve">Figure </w:t>
             </w:r>
-            <w:r>
-              <w:fldChar w:fldCharType="begin"/>
-            </w:r>
-            <w:r>
-              <w:instrText xml:space="preserve"> SEQ Figure \* ARABIC </w:instrText>
-            </w:r>
-            <w:r>
-              <w:fldChar w:fldCharType="separate"/>
-            </w:r>
-            <w:r>
-              <w:rPr>
-                <w:noProof/>
-              </w:rPr>
-              <w:t>9</w:t>
-            </w:r>
-            <w:r>
-              <w:rPr>
-                <w:noProof/>
-              </w:rPr>
-              <w:fldChar w:fldCharType="end"/>
-            </w:r>
+            <w:fldSimple w:instr=" SEQ Figure \* ARABIC ">
+              <w:r>
+                <w:rPr>
+                  <w:noProof/>
+                </w:rPr>
+                <w:t>9</w:t>
+              </w:r>
+            </w:fldSimple>
             <w:bookmarkEnd w:id="144"/>
             <w:r>
               <w:t>: Raw Error Variation for Rotational Degrees of Freedom with Wave Heading</w:t>
@@ -5828,27 +5782,14 @@
             <w:r>
               <w:t xml:space="preserve">Figure </w:t>
             </w:r>
-            <w:r>
-              <w:fldChar w:fldCharType="begin"/>
-            </w:r>
-            <w:r>
-              <w:instrText xml:space="preserve"> SEQ Figure \* ARABIC </w:instrText>
-            </w:r>
-            <w:r>
-              <w:fldChar w:fldCharType="separate"/>
-            </w:r>
-            <w:r>
-              <w:rPr>
-                <w:noProof/>
-              </w:rPr>
-              <w:t>10</w:t>
-            </w:r>
-            <w:r>
-              <w:rPr>
-                <w:noProof/>
-              </w:rPr>
-              <w:fldChar w:fldCharType="end"/>
-            </w:r>
+            <w:fldSimple w:instr=" SEQ Figure \* ARABIC ">
+              <w:r>
+                <w:rPr>
+                  <w:noProof/>
+                </w:rPr>
+                <w:t>10</w:t>
+              </w:r>
+            </w:fldSimple>
             <w:bookmarkEnd w:id="145"/>
             <w:r>
               <w:t>: Raw Error Variation for Linear Degrees of Freedom with Wave Heading</w:t>
@@ -5960,27 +5901,14 @@
       <w:r>
         <w:t xml:space="preserve">Figure </w:t>
       </w:r>
-      <w:r>
-        <w:fldChar w:fldCharType="begin"/>
-      </w:r>
-      <w:r>
-        <w:instrText xml:space="preserve"> SEQ Figure \* ARABIC </w:instrText>
-      </w:r>
-      <w:r>
-        <w:fldChar w:fldCharType="separate"/>
-      </w:r>
-      <w:r>
-        <w:rPr>
-          <w:noProof/>
-        </w:rPr>
-        <w:t>11</w:t>
-      </w:r>
-      <w:r>
-        <w:rPr>
-          <w:noProof/>
-        </w:rPr>
-        <w:fldChar w:fldCharType="end"/>
-      </w:r>
+      <w:fldSimple w:instr=" SEQ Figure \* ARABIC ">
+        <w:r>
+          <w:rPr>
+            <w:noProof/>
+          </w:rPr>
+          <w:t>11</w:t>
+        </w:r>
+      </w:fldSimple>
       <w:bookmarkEnd w:id="146"/>
       <w:r>
         <w:t>: RPD Error Variation with Degree of Freedom</w:t>
@@ -6117,10 +6045,6 @@
                 <w:t xml:space="preserve">Figure </w:t>
               </w:r>
               <w:r>
-                <w:rPr>
-                  <w:b w:val="0"/>
-                  <w:iCs w:val="0"/>
-                </w:rPr>
                 <w:fldChar w:fldCharType="begin"/>
               </w:r>
               <w:r>
@@ -6128,10 +6052,6 @@
               </w:r>
             </w:ins>
             <w:r>
-              <w:rPr>
-                <w:b w:val="0"/>
-                <w:iCs w:val="0"/>
-              </w:rPr>
               <w:fldChar w:fldCharType="separate"/>
             </w:r>
             <w:ins w:id="155" w:author="Frizzell, James A" w:date="2022-02-12T13:45:00Z">
@@ -6142,10 +6062,6 @@
                 <w:t>12</w:t>
               </w:r>
               <w:r>
-                <w:rPr>
-                  <w:b w:val="0"/>
-                  <w:iCs w:val="0"/>
-                </w:rPr>
                 <w:fldChar w:fldCharType="end"/>
               </w:r>
               <w:r>
@@ -6157,10 +6073,6 @@
             </w:ins>
             <w:ins w:id="156" w:author="Frizzell, James A" w:date="2022-02-12T13:46:00Z">
               <w:r>
-                <w:rPr>
-                  <w:b w:val="0"/>
-                  <w:iCs w:val="0"/>
-                </w:rPr>
                 <w:fldChar w:fldCharType="begin"/>
               </w:r>
               <w:r>
@@ -6168,16 +6080,6 @@
               </w:r>
             </w:ins>
             <w:r>
-              <w:rPr>
-                <w:b w:val="0"/>
-                <w:iCs w:val="0"/>
-              </w:rPr>
-            </w:r>
-            <w:r>
-              <w:rPr>
-                <w:b w:val="0"/>
-                <w:iCs w:val="0"/>
-              </w:rPr>
               <w:fldChar w:fldCharType="separate"/>
             </w:r>
             <w:ins w:id="157" w:author="Frizzell, James A" w:date="2022-02-12T13:46:00Z">
@@ -6191,20 +6093,12 @@
                 <w:t>9</w:t>
               </w:r>
               <w:r>
-                <w:rPr>
-                  <w:b w:val="0"/>
-                  <w:iCs w:val="0"/>
-                </w:rPr>
                 <w:fldChar w:fldCharType="end"/>
               </w:r>
               <w:r>
                 <w:t xml:space="preserve"> and </w:t>
               </w:r>
               <w:r>
-                <w:rPr>
-                  <w:b w:val="0"/>
-                  <w:iCs w:val="0"/>
-                </w:rPr>
                 <w:fldChar w:fldCharType="begin"/>
               </w:r>
               <w:r>
@@ -6212,16 +6106,6 @@
               </w:r>
             </w:ins>
             <w:r>
-              <w:rPr>
-                <w:b w:val="0"/>
-                <w:iCs w:val="0"/>
-              </w:rPr>
-            </w:r>
-            <w:r>
-              <w:rPr>
-                <w:b w:val="0"/>
-                <w:iCs w:val="0"/>
-              </w:rPr>
               <w:fldChar w:fldCharType="separate"/>
             </w:r>
             <w:ins w:id="158" w:author="Frizzell, James A" w:date="2022-02-12T13:46:00Z">
@@ -6235,10 +6119,6 @@
                 <w:t>10</w:t>
               </w:r>
               <w:r>
-                <w:rPr>
-                  <w:b w:val="0"/>
-                  <w:iCs w:val="0"/>
-                </w:rPr>
                 <w:fldChar w:fldCharType="end"/>
               </w:r>
             </w:ins>
@@ -6250,8 +6130,6 @@
             <w:del w:id="160" w:author="Frizzell, James A" w:date="2022-02-12T13:38:00Z">
               <w:r>
                 <w:rPr>
-                  <w:b w:val="0"/>
-                  <w:iCs w:val="0"/>
                   <w:noProof/>
                 </w:rPr>
                 <w:drawing>
@@ -6725,7 +6603,31 @@
         <w:t>NN</w:t>
       </w:r>
       <w:r>
-        <w:t xml:space="preserve"> was trained and tuned, a software wrapper was created to easily interface with prediction inputs and outputs. Python’s built-in libraries ‘cProfile’ and ‘timeit’ were used to benchmark the speed of the code. cProfile reported that </w:t>
+        <w:t xml:space="preserve"> was trained and tuned, a software wrapper was created to easily interface with prediction inputs and outputs. Python’s built-in libraries ‘</w:t>
+      </w:r>
+      <w:proofErr w:type="spellStart"/>
+      <w:r>
+        <w:t>cProfile</w:t>
+      </w:r>
+      <w:proofErr w:type="spellEnd"/>
+      <w:r>
+        <w:t>’ and ‘</w:t>
+      </w:r>
+      <w:proofErr w:type="spellStart"/>
+      <w:r>
+        <w:t>timeit</w:t>
+      </w:r>
+      <w:proofErr w:type="spellEnd"/>
+      <w:r>
+        <w:t xml:space="preserve">’ were used to benchmark the speed of the code. </w:t>
+      </w:r>
+      <w:proofErr w:type="spellStart"/>
+      <w:r>
+        <w:t>cProfile</w:t>
+      </w:r>
+      <w:proofErr w:type="spellEnd"/>
+      <w:r>
+        <w:t xml:space="preserve"> reported that </w:t>
       </w:r>
       <w:ins w:id="181" w:author="Frizzell, James A" w:date="2022-02-12T14:09:00Z">
         <w:r>
@@ -6760,7 +6662,15 @@
         </w:r>
       </w:del>
       <w:r>
-        <w:t xml:space="preserve"> seconds. Timeit averaged an execution time of 0.</w:t>
+        <w:t xml:space="preserve"> seconds. </w:t>
+      </w:r>
+      <w:proofErr w:type="spellStart"/>
+      <w:r>
+        <w:t>Timeit</w:t>
+      </w:r>
+      <w:proofErr w:type="spellEnd"/>
+      <w:r>
+        <w:t xml:space="preserve"> averaged an execution time of 0.</w:t>
       </w:r>
       <w:del w:id="185" w:author="Frizzell, James A" w:date="2022-02-12T14:09:00Z">
         <w:r>
@@ -6889,9 +6799,14 @@
       <w:r>
         <w:t xml:space="preserve"> the same barge in ANSYS </w:t>
       </w:r>
+      <w:proofErr w:type="spellStart"/>
       <w:ins w:id="201" w:author="Frizzell, James A" w:date="2022-02-02T21:27:00Z">
         <w:r>
-          <w:t xml:space="preserve">DesignModeler </w:t>
+          <w:t>DesignModeler</w:t>
+        </w:r>
+        <w:proofErr w:type="spellEnd"/>
+        <w:r>
+          <w:t xml:space="preserve"> </w:t>
         </w:r>
       </w:ins>
       <w:r>
@@ -6949,7 +6864,15 @@
         <w:t xml:space="preserve">, this comes with downsides – namely a very restrictive modelling capability and non-negligible errors in the RAO predictions. Additionally, this NN cannot </w:t>
       </w:r>
       <w:r>
-        <w:t>predict any hydrodynamic features such as added mass, Froude-Krylov forces, or damping</w:t>
+        <w:t>predict any hydrodynamic features such as added mass, Froude-</w:t>
+      </w:r>
+      <w:proofErr w:type="spellStart"/>
+      <w:r>
+        <w:t>Krylov</w:t>
+      </w:r>
+      <w:proofErr w:type="spellEnd"/>
+      <w:r>
+        <w:t xml:space="preserve"> forces, or damping</w:t>
       </w:r>
       <w:ins w:id="210" w:author="Frizzell, James A" w:date="2022-02-02T21:30:00Z">
         <w:r>
@@ -7000,7 +6923,15 @@
         <w:t>step</w:t>
       </w:r>
       <w:r>
-        <w:t xml:space="preserve"> to proceed with this study is to expand the dataset to include hullforms beyond simple box barges. Currently planned is the use of Wigley hulls, which can be parameterized in ANSYS in a similar fashion to what was done with the box barges.</w:t>
+        <w:t xml:space="preserve"> to proceed with this study is to expand the dataset to include </w:t>
+      </w:r>
+      <w:proofErr w:type="spellStart"/>
+      <w:r>
+        <w:t>hullforms</w:t>
+      </w:r>
+      <w:proofErr w:type="spellEnd"/>
+      <w:r>
+        <w:t xml:space="preserve"> beyond simple box barges. Currently planned is the use of Wigley hulls, which can be parameterized in ANSYS in a similar fashion to what was done with the box barges.</w:t>
       </w:r>
     </w:p>
     <w:sdt>

</xml_diff>

<commit_message>
Edited Paper, added todos in code
</commit_message>
<xml_diff>
--- a/Symposium Files/SNAME-OS-2022-MS-11-Final_vjf2.docx
+++ b/Symposium Files/SNAME-OS-2022-MS-11-Final_vjf2.docx
@@ -387,6 +387,7 @@
       <w:pPr>
         <w:jc w:val="right"/>
       </w:pPr>
+      <w:commentRangeStart w:id="0"/>
       <m:oMath>
         <m:r>
           <m:rPr>
@@ -550,6 +551,16 @@
             </m:r>
           </m:den>
         </m:f>
+        <w:commentRangeEnd w:id="0"/>
+        <m:r>
+          <m:rPr>
+            <m:sty m:val="p"/>
+          </m:rPr>
+          <w:rPr>
+            <w:rStyle w:val="CommentReference"/>
+          </w:rPr>
+          <w:commentReference w:id="0"/>
+        </m:r>
       </m:oMath>
       <w:r>
         <w:rPr>
@@ -663,8 +674,19 @@
       </w:r>
     </w:p>
     <w:p>
-      <w:r>
-        <w:t xml:space="preserve">The application of NN in the marine industry is in its infancy. </w:t>
+      <w:commentRangeStart w:id="1"/>
+      <w:r>
+        <w:t>The application of NN in the marine industry is in its infancy</w:t>
+      </w:r>
+      <w:commentRangeEnd w:id="1"/>
+      <w:r>
+        <w:rPr>
+          <w:rStyle w:val="CommentReference"/>
+        </w:rPr>
+        <w:commentReference w:id="1"/>
+      </w:r>
+      <w:r>
+        <w:t xml:space="preserve">. </w:t>
       </w:r>
       <w:r>
         <w:t>In 2020, a study was performed using neural networks to predict the roll RAO value and the wave frequencies at which they occurred</w:t>
@@ -845,19 +867,32 @@
         <w:pStyle w:val="Caption"/>
         <w:jc w:val="center"/>
       </w:pPr>
-      <w:bookmarkStart w:id="0" w:name="_Ref91060353"/>
+      <w:bookmarkStart w:id="2" w:name="_Ref91060353"/>
       <w:r>
         <w:t xml:space="preserve">Table </w:t>
       </w:r>
-      <w:fldSimple w:instr=" SEQ Table \* ARABIC ">
-        <w:r>
-          <w:rPr>
-            <w:noProof/>
-          </w:rPr>
-          <w:t>1</w:t>
-        </w:r>
-      </w:fldSimple>
-      <w:bookmarkEnd w:id="0"/>
+      <w:r>
+        <w:fldChar w:fldCharType="begin"/>
+      </w:r>
+      <w:r>
+        <w:instrText xml:space="preserve"> SEQ Table \* ARABIC </w:instrText>
+      </w:r>
+      <w:r>
+        <w:fldChar w:fldCharType="separate"/>
+      </w:r>
+      <w:r>
+        <w:rPr>
+          <w:noProof/>
+        </w:rPr>
+        <w:t>1</w:t>
+      </w:r>
+      <w:r>
+        <w:rPr>
+          <w:noProof/>
+        </w:rPr>
+        <w:fldChar w:fldCharType="end"/>
+      </w:r>
+      <w:bookmarkEnd w:id="2"/>
       <w:r>
         <w:t>: Inputs to Neural Network Model</w:t>
       </w:r>
@@ -1008,6 +1043,7 @@
             <w:tcW w:w="3116" w:type="dxa"/>
           </w:tcPr>
           <w:p>
+            <w:commentRangeStart w:id="3"/>
             <w:r>
               <w:t>Wave Heading Angle (degrees)</w:t>
             </w:r>
@@ -1031,6 +1067,13 @@
             <w:r>
               <w:t>180</w:t>
             </w:r>
+            <w:commentRangeEnd w:id="3"/>
+            <w:r>
+              <w:rPr>
+                <w:rStyle w:val="CommentReference"/>
+              </w:rPr>
+              <w:commentReference w:id="3"/>
+            </w:r>
           </w:p>
         </w:tc>
       </w:tr>
@@ -1120,7 +1163,7 @@
                     <pic:cNvPicPr/>
                   </pic:nvPicPr>
                   <pic:blipFill>
-                    <a:blip r:embed="rId8" cstate="print">
+                    <a:blip r:embed="rId12" cstate="print">
                       <a:extLst>
                         <a:ext uri="{28A0092B-C50C-407E-A947-70E740481C1C}">
                           <a14:useLocalDpi xmlns:a14="http://schemas.microsoft.com/office/drawing/2010/main" val="0"/>
@@ -1152,19 +1195,32 @@
         <w:pStyle w:val="Caption"/>
         <w:jc w:val="center"/>
       </w:pPr>
-      <w:bookmarkStart w:id="1" w:name="_Ref93309994"/>
+      <w:bookmarkStart w:id="4" w:name="_Ref93309994"/>
       <w:r>
         <w:t xml:space="preserve">Figure </w:t>
       </w:r>
-      <w:fldSimple w:instr=" SEQ Figure \* ARABIC ">
-        <w:r>
-          <w:rPr>
-            <w:noProof/>
-          </w:rPr>
-          <w:t>1</w:t>
-        </w:r>
-      </w:fldSimple>
-      <w:bookmarkEnd w:id="1"/>
+      <w:r>
+        <w:fldChar w:fldCharType="begin"/>
+      </w:r>
+      <w:r>
+        <w:instrText xml:space="preserve"> SEQ Figure \* ARABIC </w:instrText>
+      </w:r>
+      <w:r>
+        <w:fldChar w:fldCharType="separate"/>
+      </w:r>
+      <w:r>
+        <w:rPr>
+          <w:noProof/>
+        </w:rPr>
+        <w:t>1</w:t>
+      </w:r>
+      <w:r>
+        <w:rPr>
+          <w:noProof/>
+        </w:rPr>
+        <w:fldChar w:fldCharType="end"/>
+      </w:r>
+      <w:bookmarkEnd w:id="4"/>
       <w:r>
         <w:t xml:space="preserve">: </w:t>
       </w:r>
@@ -1354,6 +1410,7 @@
       </w:r>
     </w:p>
     <w:p>
+      <w:commentRangeStart w:id="5"/>
       <w:r>
         <w:t>For each barge, a molded depth</w:t>
       </w:r>
@@ -1382,12 +1439,20 @@
       <w:r>
         <w:t xml:space="preserve"> </w:t>
       </w:r>
+      <w:commentRangeEnd w:id="5"/>
+      <w:r>
+        <w:rPr>
+          <w:rStyle w:val="CommentReference"/>
+        </w:rPr>
+        <w:commentReference w:id="5"/>
+      </w:r>
     </w:p>
     <w:p>
       <w:r>
         <w:t>The point mass was also given specified moments of inertia based on the dimensions of the box barge. It was assumed that the mass was evenly distributed throughout the vessel, so finding the mass moments of inertia were able to be found with Equations 3, 4 and 5.</w:t>
       </w:r>
     </w:p>
+    <w:commentRangeStart w:id="6"/>
     <w:p>
       <w:pPr>
         <w:jc w:val="right"/>
@@ -2010,6 +2075,13 @@
         </w:rPr>
         <w:tab/>
       </w:r>
+      <w:commentRangeEnd w:id="6"/>
+      <w:r>
+        <w:rPr>
+          <w:rStyle w:val="CommentReference"/>
+        </w:rPr>
+        <w:commentReference w:id="6"/>
+      </w:r>
       <w:r>
         <w:rPr>
           <w:rFonts w:eastAsiaTheme="minorEastAsia"/>
@@ -2240,7 +2312,49 @@
           <w:rPr>
             <w:rFonts w:ascii="Cambria Math" w:eastAsiaTheme="minorEastAsia" w:hAnsi="Cambria Math"/>
           </w:rPr>
-          <m:t>+Cx</m:t>
+          <m:t>+</m:t>
+        </m:r>
+        <w:commentRangeStart w:id="7"/>
+        <w:commentRangeStart w:id="8"/>
+        <w:commentRangeStart w:id="9"/>
+        <w:commentRangeEnd w:id="7"/>
+        <m:r>
+          <m:rPr>
+            <m:sty m:val="p"/>
+          </m:rPr>
+          <w:rPr>
+            <w:rStyle w:val="CommentReference"/>
+          </w:rPr>
+          <w:commentReference w:id="7"/>
+        </m:r>
+        <w:commentRangeEnd w:id="8"/>
+        <m:r>
+          <m:rPr>
+            <m:sty m:val="p"/>
+          </m:rPr>
+          <w:rPr>
+            <w:rStyle w:val="CommentReference"/>
+          </w:rPr>
+          <w:commentReference w:id="8"/>
+        </m:r>
+        <w:commentRangeEnd w:id="9"/>
+        <m:r>
+          <m:rPr>
+            <m:sty m:val="p"/>
+          </m:rPr>
+          <w:rPr>
+            <w:rStyle w:val="CommentReference"/>
+          </w:rPr>
+          <w:commentReference w:id="9"/>
+        </m:r>
+        <m:r>
+          <m:rPr>
+            <m:sty m:val="bi"/>
+          </m:rPr>
+          <w:rPr>
+            <w:rFonts w:ascii="Cambria Math" w:eastAsiaTheme="minorEastAsia" w:hAnsi="Cambria Math"/>
+          </w:rPr>
+          <m:t>Cx</m:t>
         </m:r>
         <m:sSup>
           <m:sSupPr>
@@ -2349,7 +2463,21 @@
         <w:t xml:space="preserve"> of the data processing was 1070 datapoints</w:t>
       </w:r>
       <w:r>
-        <w:t>, each with 18 values that described the shape of the RAO curve with respect to frequency. T</w:t>
+        <w:t xml:space="preserve">, each with </w:t>
+      </w:r>
+      <w:commentRangeStart w:id="10"/>
+      <w:r>
+        <w:t xml:space="preserve">18 values that described the shape of the RAO </w:t>
+      </w:r>
+      <w:commentRangeEnd w:id="10"/>
+      <w:r>
+        <w:rPr>
+          <w:rStyle w:val="CommentReference"/>
+        </w:rPr>
+        <w:commentReference w:id="10"/>
+      </w:r>
+      <w:r>
+        <w:t>curve with respect to frequency. T</w:t>
       </w:r>
       <w:r>
         <w:t>o</w:t>
@@ -2397,7 +2525,26 @@
         <w:t>p</w:t>
       </w:r>
       <w:r>
-        <w:t>itch responses are 0 for certain wave directions, and the curve fit failed to make the exponential equation equal to 0, which in turn pulled the R-Squared score down significantly for those two degrees of freedom.</w:t>
+        <w:t xml:space="preserve">itch responses are 0 for certain wave directions, </w:t>
+      </w:r>
+      <w:commentRangeStart w:id="11"/>
+      <w:commentRangeStart w:id="12"/>
+      <w:r>
+        <w:t>and the curve fit failed to make the exponential equation equal to 0, which in turn pulled the R-Squared score down significantly for those two degrees of freedom.</w:t>
+      </w:r>
+      <w:commentRangeEnd w:id="11"/>
+      <w:r>
+        <w:rPr>
+          <w:rStyle w:val="CommentReference"/>
+        </w:rPr>
+        <w:commentReference w:id="11"/>
+      </w:r>
+      <w:commentRangeEnd w:id="12"/>
+      <w:r>
+        <w:rPr>
+          <w:rStyle w:val="CommentReference"/>
+        </w:rPr>
+        <w:commentReference w:id="12"/>
       </w:r>
     </w:p>
     <w:p>
@@ -2406,19 +2553,32 @@
         <w:keepNext/>
         <w:jc w:val="center"/>
       </w:pPr>
-      <w:bookmarkStart w:id="2" w:name="_Ref91067122"/>
+      <w:bookmarkStart w:id="13" w:name="_Ref91067122"/>
       <w:r>
         <w:t xml:space="preserve">Table </w:t>
       </w:r>
-      <w:fldSimple w:instr=" SEQ Table \* ARABIC ">
-        <w:r>
-          <w:rPr>
-            <w:noProof/>
-          </w:rPr>
-          <w:t>2</w:t>
-        </w:r>
-      </w:fldSimple>
-      <w:bookmarkEnd w:id="2"/>
+      <w:r>
+        <w:fldChar w:fldCharType="begin"/>
+      </w:r>
+      <w:r>
+        <w:instrText xml:space="preserve"> SEQ Table \* ARABIC </w:instrText>
+      </w:r>
+      <w:r>
+        <w:fldChar w:fldCharType="separate"/>
+      </w:r>
+      <w:r>
+        <w:rPr>
+          <w:noProof/>
+        </w:rPr>
+        <w:t>2</w:t>
+      </w:r>
+      <w:r>
+        <w:rPr>
+          <w:noProof/>
+        </w:rPr>
+        <w:fldChar w:fldCharType="end"/>
+      </w:r>
+      <w:bookmarkEnd w:id="13"/>
       <w:r>
         <w:t>: R-Squared Results of Curve Fit to Raw Data</w:t>
       </w:r>
@@ -3170,7 +3330,7 @@
     <w:p>
       <w:pPr>
         <w:rPr>
-          <w:ins w:id="3" w:author="Frizzell, James A" w:date="2022-02-12T12:32:00Z"/>
+          <w:ins w:id="14" w:author="Frizzell, James A" w:date="2022-02-12T12:32:00Z"/>
         </w:rPr>
       </w:pPr>
       <w:r>
@@ -3200,17 +3360,17 @@
       <w:r>
         <w:t>.</w:t>
       </w:r>
-      <w:ins w:id="4" w:author="Frizzell, James A" w:date="2022-02-12T12:31:00Z">
+      <w:ins w:id="15" w:author="Frizzell, James A" w:date="2022-02-12T12:31:00Z">
         <w:r>
           <w:t xml:space="preserve"> The number of trainable parameters is defined by Equation</w:t>
         </w:r>
       </w:ins>
-      <w:ins w:id="5" w:author="Frizzell, James A" w:date="2022-02-12T12:32:00Z">
+      <w:ins w:id="16" w:author="Frizzell, James A" w:date="2022-02-12T12:32:00Z">
         <w:r>
           <w:t xml:space="preserve"> 7</w:t>
         </w:r>
       </w:ins>
-      <w:ins w:id="6" w:author="Frizzell, James A" w:date="2022-02-12T12:34:00Z">
+      <w:ins w:id="17" w:author="Frizzell, James A" w:date="2022-02-12T12:34:00Z">
         <w:r>
           <w:t xml:space="preserve">, where </w:t>
         </w:r>
@@ -3226,7 +3386,7 @@
         </w:r>
       </w:ins>
       <w:proofErr w:type="gramStart"/>
-      <w:ins w:id="7" w:author="Frizzell, James A" w:date="2022-02-12T12:35:00Z">
+      <w:ins w:id="18" w:author="Frizzell, James A" w:date="2022-02-12T12:35:00Z">
         <w:r>
           <w:rPr>
             <w:i/>
@@ -3254,27 +3414,27 @@
           <w:t>is</w:t>
         </w:r>
       </w:ins>
-      <w:ins w:id="8" w:author="Frizzell, James A" w:date="2022-02-12T12:34:00Z">
+      <w:ins w:id="19" w:author="Frizzell, James A" w:date="2022-02-12T12:34:00Z">
         <w:r>
           <w:t xml:space="preserve"> the number of neurons in each hidden layer.</w:t>
         </w:r>
       </w:ins>
-      <w:ins w:id="9" w:author="Frizzell, James A" w:date="2022-02-12T12:35:00Z">
+      <w:ins w:id="20" w:author="Frizzell, James A" w:date="2022-02-12T12:35:00Z">
         <w:r>
           <w:t xml:space="preserve"> 18 is added to the product because of the 18 output parameters that are used in the model</w:t>
         </w:r>
       </w:ins>
-      <w:ins w:id="10" w:author="Frizzell, James A" w:date="2022-02-12T12:46:00Z">
+      <w:ins w:id="21" w:author="Frizzell, James A" w:date="2022-02-12T12:46:00Z">
         <w:r>
           <w:t>. The parametric study consisted of 6</w:t>
         </w:r>
       </w:ins>
-      <w:ins w:id="11" w:author="Frizzell, James A" w:date="2022-02-12T12:47:00Z">
+      <w:ins w:id="22" w:author="Frizzell, James A" w:date="2022-02-12T12:47:00Z">
         <w:r>
           <w:t>48 model architectures, each trained for 250 epochs. For each trained model, the R-Squared Score and Akaike Information Criteria (AIC) were evaluated.</w:t>
         </w:r>
       </w:ins>
-      <w:ins w:id="12" w:author="Frizzell, James A" w:date="2022-02-12T12:48:00Z">
+      <w:ins w:id="23" w:author="Frizzell, James A" w:date="2022-02-12T12:48:00Z">
         <w:r>
           <w:t xml:space="preserve"> </w:t>
         </w:r>
@@ -3288,7 +3448,7 @@
       <w:r>
         <w:fldChar w:fldCharType="separate"/>
       </w:r>
-      <w:ins w:id="13" w:author="Frizzell, James A" w:date="2022-02-12T12:48:00Z">
+      <w:ins w:id="24" w:author="Frizzell, James A" w:date="2022-02-12T12:48:00Z">
         <w:r>
           <w:t xml:space="preserve">Figure </w:t>
         </w:r>
@@ -3314,7 +3474,7 @@
       <w:r>
         <w:fldChar w:fldCharType="separate"/>
       </w:r>
-      <w:ins w:id="14" w:author="Frizzell, James A" w:date="2022-02-12T12:48:00Z">
+      <w:ins w:id="25" w:author="Frizzell, James A" w:date="2022-02-12T12:48:00Z">
         <w:r>
           <w:t xml:space="preserve">Figure </w:t>
         </w:r>
@@ -3328,22 +3488,22 @@
           <w:fldChar w:fldCharType="end"/>
         </w:r>
       </w:ins>
-      <w:ins w:id="15" w:author="Frizzell, James A" w:date="2022-02-12T12:47:00Z">
+      <w:ins w:id="26" w:author="Frizzell, James A" w:date="2022-02-12T12:47:00Z">
         <w:r>
           <w:t xml:space="preserve"> </w:t>
         </w:r>
       </w:ins>
-      <w:ins w:id="16" w:author="Frizzell, James A" w:date="2022-02-12T12:48:00Z">
+      <w:ins w:id="27" w:author="Frizzell, James A" w:date="2022-02-12T12:48:00Z">
         <w:r>
           <w:t>summar</w:t>
         </w:r>
       </w:ins>
-      <w:ins w:id="17" w:author="Frizzell, James A" w:date="2022-02-12T12:49:00Z">
+      <w:ins w:id="28" w:author="Frizzell, James A" w:date="2022-02-12T12:49:00Z">
         <w:r>
           <w:t>ize the results of the parametric study.</w:t>
         </w:r>
       </w:ins>
-      <w:ins w:id="18" w:author="Frizzell, James A" w:date="2022-02-12T17:00:00Z">
+      <w:ins w:id="29" w:author="Frizzell, James A" w:date="2022-02-12T17:00:00Z">
         <w:r>
           <w:t xml:space="preserve"> </w:t>
         </w:r>
@@ -3357,7 +3517,7 @@
       <w:r>
         <w:fldChar w:fldCharType="separate"/>
       </w:r>
-      <w:ins w:id="19" w:author="Frizzell, James A" w:date="2022-02-12T17:00:00Z">
+      <w:ins w:id="30" w:author="Frizzell, James A" w:date="2022-02-12T17:00:00Z">
         <w:r>
           <w:t xml:space="preserve">Figure </w:t>
         </w:r>
@@ -3374,12 +3534,12 @@
           <w:t xml:space="preserve"> also shows that there is a </w:t>
         </w:r>
       </w:ins>
-      <w:ins w:id="20" w:author="Frizzell, James A" w:date="2022-02-12T17:01:00Z">
+      <w:ins w:id="31" w:author="Frizzell, James A" w:date="2022-02-12T17:01:00Z">
         <w:r>
           <w:t>maximum obtainable model accuracy given the dat</w:t>
         </w:r>
       </w:ins>
-      <w:ins w:id="21" w:author="Frizzell, James A" w:date="2022-02-12T17:02:00Z">
+      <w:ins w:id="32" w:author="Frizzell, James A" w:date="2022-02-12T17:02:00Z">
         <w:r>
           <w:t>a preprocessing, as the R-Squared plateaus at around 0.71.</w:t>
         </w:r>
@@ -3398,7 +3558,7 @@
           <w:insideV w:val="none" w:sz="0" w:space="0" w:color="auto"/>
         </w:tblBorders>
         <w:tblLook w:val="04A0" w:firstRow="1" w:lastRow="0" w:firstColumn="1" w:lastColumn="0" w:noHBand="0" w:noVBand="1"/>
-        <w:tblPrChange w:id="22" w:author="Frizzell, James A" w:date="2022-02-12T12:35:00Z">
+        <w:tblPrChange w:id="33" w:author="Frizzell, James A" w:date="2022-02-12T12:35:00Z">
           <w:tblPr>
             <w:tblStyle w:val="TableGrid"/>
             <w:tblW w:w="0" w:type="auto"/>
@@ -3409,7 +3569,7 @@
       <w:tblGrid>
         <w:gridCol w:w="8905"/>
         <w:gridCol w:w="450"/>
-        <w:tblGridChange w:id="23">
+        <w:tblGridChange w:id="34">
           <w:tblGrid>
             <w:gridCol w:w="4675"/>
             <w:gridCol w:w="4675"/>
@@ -3418,12 +3578,12 @@
       </w:tblGrid>
       <w:tr>
         <w:trPr>
-          <w:ins w:id="24" w:author="Frizzell, James A" w:date="2022-02-12T12:32:00Z"/>
+          <w:ins w:id="35" w:author="Frizzell, James A" w:date="2022-02-12T12:32:00Z"/>
         </w:trPr>
         <w:tc>
           <w:tcPr>
             <w:tcW w:w="8905" w:type="dxa"/>
-            <w:tcPrChange w:id="25" w:author="Frizzell, James A" w:date="2022-02-12T12:35:00Z">
+            <w:tcPrChange w:id="36" w:author="Frizzell, James A" w:date="2022-02-12T12:35:00Z">
               <w:tcPr>
                 <w:tcW w:w="4675" w:type="dxa"/>
               </w:tcPr>
@@ -3432,13 +3592,13 @@
           <w:p>
             <w:pPr>
               <w:rPr>
-                <w:ins w:id="26" w:author="Frizzell, James A" w:date="2022-02-12T12:32:00Z"/>
+                <w:ins w:id="37" w:author="Frizzell, James A" w:date="2022-02-12T12:32:00Z"/>
               </w:rPr>
             </w:pPr>
             <m:oMathPara>
               <m:oMath>
                 <m:r>
-                  <w:ins w:id="27" w:author="Frizzell, James A" w:date="2022-02-12T12:32:00Z">
+                  <w:ins w:id="38" w:author="Frizzell, James A" w:date="2022-02-12T12:32:00Z">
                     <w:rPr>
                       <w:rFonts w:ascii="Cambria Math" w:hAnsi="Cambria Math"/>
                     </w:rPr>
@@ -3448,7 +3608,7 @@
                 <m:d>
                   <m:dPr>
                     <m:ctrlPr>
-                      <w:ins w:id="28" w:author="Frizzell, James A" w:date="2022-02-12T12:33:00Z">
+                      <w:ins w:id="39" w:author="Frizzell, James A" w:date="2022-02-12T12:33:00Z">
                         <w:rPr>
                           <w:rFonts w:ascii="Cambria Math" w:hAnsi="Cambria Math"/>
                           <w:i/>
@@ -3462,7 +3622,7 @@
                         <m:chr m:val="∏"/>
                         <m:limLoc m:val="undOvr"/>
                         <m:ctrlPr>
-                          <w:ins w:id="29" w:author="Frizzell, James A" w:date="2022-02-12T12:33:00Z">
+                          <w:ins w:id="40" w:author="Frizzell, James A" w:date="2022-02-12T12:33:00Z">
                             <w:rPr>
                               <w:rFonts w:ascii="Cambria Math" w:hAnsi="Cambria Math"/>
                               <w:i/>
@@ -3472,7 +3632,7 @@
                       </m:naryPr>
                       <m:sub>
                         <m:r>
-                          <w:ins w:id="30" w:author="Frizzell, James A" w:date="2022-02-12T12:33:00Z">
+                          <w:ins w:id="41" w:author="Frizzell, James A" w:date="2022-02-12T12:33:00Z">
                             <w:rPr>
                               <w:rFonts w:ascii="Cambria Math" w:hAnsi="Cambria Math"/>
                             </w:rPr>
@@ -3482,7 +3642,7 @@
                       </m:sub>
                       <m:sup>
                         <m:r>
-                          <w:ins w:id="31" w:author="Frizzell, James A" w:date="2022-02-12T12:33:00Z">
+                          <w:ins w:id="42" w:author="Frizzell, James A" w:date="2022-02-12T12:33:00Z">
                             <w:rPr>
                               <w:rFonts w:ascii="Cambria Math" w:hAnsi="Cambria Math"/>
                             </w:rPr>
@@ -3494,7 +3654,7 @@
                         <m:sSub>
                           <m:sSubPr>
                             <m:ctrlPr>
-                              <w:ins w:id="32" w:author="Frizzell, James A" w:date="2022-02-12T12:33:00Z">
+                              <w:ins w:id="43" w:author="Frizzell, James A" w:date="2022-02-12T12:33:00Z">
                                 <w:rPr>
                                   <w:rFonts w:ascii="Cambria Math" w:hAnsi="Cambria Math"/>
                                   <w:i/>
@@ -3504,7 +3664,7 @@
                           </m:sSubPr>
                           <m:e>
                             <m:r>
-                              <w:ins w:id="33" w:author="Frizzell, James A" w:date="2022-02-12T12:33:00Z">
+                              <w:ins w:id="44" w:author="Frizzell, James A" w:date="2022-02-12T12:33:00Z">
                                 <w:rPr>
                                   <w:rFonts w:ascii="Cambria Math" w:hAnsi="Cambria Math"/>
                                 </w:rPr>
@@ -3514,7 +3674,7 @@
                           </m:e>
                           <m:sub>
                             <m:r>
-                              <w:ins w:id="34" w:author="Frizzell, James A" w:date="2022-02-12T12:33:00Z">
+                              <w:ins w:id="45" w:author="Frizzell, James A" w:date="2022-02-12T12:33:00Z">
                                 <w:rPr>
                                   <w:rFonts w:ascii="Cambria Math" w:hAnsi="Cambria Math"/>
                                 </w:rPr>
@@ -3528,7 +3688,7 @@
                   </m:e>
                 </m:d>
                 <m:r>
-                  <w:ins w:id="35" w:author="Frizzell, James A" w:date="2022-02-12T12:33:00Z">
+                  <w:ins w:id="46" w:author="Frizzell, James A" w:date="2022-02-12T12:33:00Z">
                     <w:rPr>
                       <w:rFonts w:ascii="Cambria Math" w:hAnsi="Cambria Math"/>
                     </w:rPr>
@@ -3542,7 +3702,7 @@
         <w:tc>
           <w:tcPr>
             <w:tcW w:w="445" w:type="dxa"/>
-            <w:tcPrChange w:id="36" w:author="Frizzell, James A" w:date="2022-02-12T12:35:00Z">
+            <w:tcPrChange w:id="47" w:author="Frizzell, James A" w:date="2022-02-12T12:35:00Z">
               <w:tcPr>
                 <w:tcW w:w="4675" w:type="dxa"/>
               </w:tcPr>
@@ -3552,13 +3712,13 @@
             <w:pPr>
               <w:jc w:val="right"/>
               <w:rPr>
-                <w:ins w:id="37" w:author="Frizzell, James A" w:date="2022-02-12T12:32:00Z"/>
+                <w:ins w:id="48" w:author="Frizzell, James A" w:date="2022-02-12T12:32:00Z"/>
               </w:rPr>
-              <w:pPrChange w:id="38" w:author="Frizzell, James A" w:date="2022-02-12T12:33:00Z">
+              <w:pPrChange w:id="49" w:author="Frizzell, James A" w:date="2022-02-12T12:33:00Z">
                 <w:pPr/>
               </w:pPrChange>
             </w:pPr>
-            <w:ins w:id="39" w:author="Frizzell, James A" w:date="2022-02-12T12:33:00Z">
+            <w:ins w:id="50" w:author="Frizzell, James A" w:date="2022-02-12T12:33:00Z">
               <w:r>
                 <w:t>(7)</w:t>
               </w:r>
@@ -3570,17 +3730,17 @@
     <w:p>
       <w:pPr>
         <w:rPr>
-          <w:ins w:id="40" w:author="Frizzell, James A" w:date="2022-02-12T12:32:00Z"/>
+          <w:ins w:id="51" w:author="Frizzell, James A" w:date="2022-02-12T12:32:00Z"/>
         </w:rPr>
       </w:pPr>
     </w:p>
     <w:p>
       <w:pPr>
         <w:rPr>
-          <w:ins w:id="41" w:author="Frizzell, James A" w:date="2022-02-12T16:59:00Z"/>
+          <w:ins w:id="52" w:author="Frizzell, James A" w:date="2022-02-12T16:59:00Z"/>
         </w:rPr>
       </w:pPr>
-      <w:del w:id="42" w:author="Frizzell, James A" w:date="2022-02-12T12:32:00Z">
+      <w:del w:id="53" w:author="Frizzell, James A" w:date="2022-02-12T12:32:00Z">
         <w:r>
           <w:delText xml:space="preserve"> </w:delText>
         </w:r>
@@ -3588,12 +3748,12 @@
       <w:r>
         <w:t xml:space="preserve">Ultimately, </w:t>
       </w:r>
-      <w:ins w:id="43" w:author="Frizzell, James A" w:date="2022-02-12T12:50:00Z">
+      <w:ins w:id="54" w:author="Frizzell, James A" w:date="2022-02-12T12:50:00Z">
         <w:r>
           <w:t>a model with 3</w:t>
         </w:r>
       </w:ins>
-      <w:del w:id="44" w:author="Frizzell, James A" w:date="2022-02-12T12:50:00Z">
+      <w:del w:id="55" w:author="Frizzell, James A" w:date="2022-02-12T12:50:00Z">
         <w:r>
           <w:delText>2</w:delText>
         </w:r>
@@ -3601,12 +3761,12 @@
       <w:r>
         <w:t xml:space="preserve"> hidden layers</w:t>
       </w:r>
-      <w:ins w:id="45" w:author="Frizzell, James A" w:date="2022-02-12T12:50:00Z">
+      <w:ins w:id="56" w:author="Frizzell, James A" w:date="2022-02-12T12:50:00Z">
         <w:r>
           <w:t xml:space="preserve"> was selected</w:t>
         </w:r>
       </w:ins>
-      <w:del w:id="46" w:author="Frizzell, James A" w:date="2022-02-12T12:50:00Z">
+      <w:del w:id="57" w:author="Frizzell, James A" w:date="2022-02-12T12:50:00Z">
         <w:r>
           <w:delText>, each having 256 neurons was selected to be the best model</w:delText>
         </w:r>
@@ -3641,22 +3801,22 @@
       <w:r>
         <w:t xml:space="preserve">lists the </w:t>
       </w:r>
-      <w:del w:id="47" w:author="Frizzell, James A" w:date="2022-02-12T12:50:00Z">
+      <w:del w:id="58" w:author="Frizzell, James A" w:date="2022-02-12T12:50:00Z">
         <w:r>
           <w:delText>array shape</w:delText>
         </w:r>
       </w:del>
-      <w:ins w:id="48" w:author="Frizzell, James A" w:date="2022-02-12T12:50:00Z">
+      <w:ins w:id="59" w:author="Frizzell, James A" w:date="2022-02-12T12:50:00Z">
         <w:r>
           <w:t>number of neurons</w:t>
         </w:r>
       </w:ins>
-      <w:del w:id="49" w:author="Frizzell, James A" w:date="2022-02-12T12:50:00Z">
+      <w:del w:id="60" w:author="Frizzell, James A" w:date="2022-02-12T12:50:00Z">
         <w:r>
           <w:delText xml:space="preserve"> of </w:delText>
         </w:r>
       </w:del>
-      <w:ins w:id="50" w:author="Frizzell, James A" w:date="2022-02-12T12:50:00Z">
+      <w:ins w:id="61" w:author="Frizzell, James A" w:date="2022-02-12T12:50:00Z">
         <w:r>
           <w:t xml:space="preserve"> in </w:t>
         </w:r>
@@ -3667,12 +3827,12 @@
       <w:r>
         <w:t xml:space="preserve"> </w:t>
       </w:r>
-      <w:ins w:id="51" w:author="Frizzell, James A" w:date="2022-02-12T12:55:00Z">
+      <w:ins w:id="62" w:author="Frizzell, James A" w:date="2022-02-12T12:55:00Z">
         <w:r>
           <w:t>This model had the highest R-Squared score and lowest AIC value, implying that it will</w:t>
         </w:r>
       </w:ins>
-      <w:del w:id="52" w:author="Frizzell, James A" w:date="2022-02-12T12:55:00Z">
+      <w:del w:id="63" w:author="Frizzell, James A" w:date="2022-02-12T12:55:00Z">
         <w:r>
           <w:delText>The highest R-Squared value would theoretically</w:delText>
         </w:r>
@@ -3680,12 +3840,12 @@
       <w:r>
         <w:t xml:space="preserve"> produce the best results</w:t>
       </w:r>
-      <w:ins w:id="53" w:author="Frizzell, James A" w:date="2022-02-12T12:55:00Z">
+      <w:ins w:id="64" w:author="Frizzell, James A" w:date="2022-02-12T12:55:00Z">
         <w:r>
           <w:t>.</w:t>
         </w:r>
       </w:ins>
-      <w:del w:id="54" w:author="Frizzell, James A" w:date="2022-02-12T12:55:00Z">
+      <w:del w:id="65" w:author="Frizzell, James A" w:date="2022-02-12T12:55:00Z">
         <w:r>
           <w:delText>, as the outputs and inputs are the most correlated</w:delText>
         </w:r>
@@ -3710,7 +3870,7 @@
       <w:r>
         <w:t xml:space="preserve">. </w:t>
       </w:r>
-      <w:del w:id="55" w:author="Frizzell, James A" w:date="2022-02-12T12:55:00Z">
+      <w:del w:id="66" w:author="Frizzell, James A" w:date="2022-02-12T12:55:00Z">
         <w:r>
           <w:delText xml:space="preserve">However, </w:delText>
         </w:r>
@@ -3721,7 +3881,7 @@
       <w:r>
         <w:t>A high</w:t>
       </w:r>
-      <w:del w:id="56" w:author="Frizzell, James A" w:date="2022-02-12T12:55:00Z">
+      <w:del w:id="67" w:author="Frizzell, James A" w:date="2022-02-12T12:55:00Z">
         <w:r>
           <w:delText>er</w:delText>
         </w:r>
@@ -3733,7 +3893,7 @@
     <w:p>
       <w:pPr>
         <w:rPr>
-          <w:del w:id="57" w:author="Frizzell, James A" w:date="2022-02-12T16:59:00Z"/>
+          <w:del w:id="68" w:author="Frizzell, James A" w:date="2022-02-12T16:59:00Z"/>
         </w:rPr>
       </w:pPr>
       <w:r>
@@ -3741,14 +3901,54 @@
       </w:r>
     </w:p>
     <w:p>
-      <w:ins w:id="58" w:author="Frizzell, James A" w:date="2022-02-12T16:59:00Z">
+      <w:ins w:id="69" w:author="Frizzell, James A" w:date="2022-02-12T16:59:00Z">
         <w:r>
           <w:t xml:space="preserve"> </w:t>
         </w:r>
       </w:ins>
       <w:r>
-        <w:t>Training time can be adjusted to optimize the model. A shorter training time tends to avoid the risk of over-fitting, but if the training time is too short the model may not be fully fit at the end of the training. To determine whether the model has been properly fit, a visual inspection of the Loss-Epoch graph (</w:t>
-      </w:r>
+        <w:t xml:space="preserve">Training time can be adjusted to optimize the model. A shorter training time tends to avoid the risk of over-fitting, but if the training time is </w:t>
+      </w:r>
+      <w:commentRangeStart w:id="70"/>
+      <w:r>
+        <w:t xml:space="preserve">too short the model </w:t>
+      </w:r>
+      <w:commentRangeEnd w:id="70"/>
+      <w:r>
+        <w:rPr>
+          <w:rStyle w:val="CommentReference"/>
+        </w:rPr>
+        <w:commentReference w:id="70"/>
+      </w:r>
+      <w:r>
+        <w:t>may not be fully fit at the end of the training. To determine whether the model has been properly fit, a visual inspection of the Loss-Epoch graph</w:t>
+      </w:r>
+      <w:del w:id="71" w:author="Frizzell, James A" w:date="2022-02-15T08:14:00Z">
+        <w:r>
+          <w:delText xml:space="preserve"> (</w:delText>
+        </w:r>
+        <w:r>
+          <w:fldChar w:fldCharType="begin"/>
+        </w:r>
+        <w:r>
+          <w:delInstrText xml:space="preserve"> REF _Ref91069513 \h </w:delInstrText>
+        </w:r>
+        <w:r>
+          <w:fldChar w:fldCharType="separate"/>
+        </w:r>
+        <w:r>
+          <w:delText xml:space="preserve">Figure </w:delText>
+        </w:r>
+        <w:r>
+          <w:rPr>
+            <w:noProof/>
+          </w:rPr>
+          <w:delText>4</w:delText>
+        </w:r>
+        <w:r>
+          <w:fldChar w:fldCharType="end"/>
+        </w:r>
+      </w:del>
       <w:r>
         <w:fldChar w:fldCharType="begin"/>
       </w:r>
@@ -3756,31 +3956,51 @@
         <w:instrText xml:space="preserve"> REF _Ref91069513 \h </w:instrText>
       </w:r>
       <w:r>
+        <w:fldChar w:fldCharType="end"/>
+      </w:r>
+      <w:del w:id="72" w:author="Frizzell, James A" w:date="2022-02-15T08:15:00Z">
+        <w:r>
+          <w:delText>)</w:delText>
+        </w:r>
+      </w:del>
+      <w:r>
+        <w:t xml:space="preserve"> </w:t>
+      </w:r>
+      <w:ins w:id="73" w:author="Frizzell, James A" w:date="2022-02-15T08:15:00Z">
+        <w:r>
+          <w:t xml:space="preserve">shown in </w:t>
+        </w:r>
+      </w:ins>
+      <w:ins w:id="74" w:author="Frizzell, James A" w:date="2022-02-15T08:16:00Z">
+        <w:r>
+          <w:fldChar w:fldCharType="begin"/>
+        </w:r>
+        <w:r>
+          <w:instrText xml:space="preserve"> REF _Ref91069513 \h </w:instrText>
+        </w:r>
+      </w:ins>
+      <w:r>
         <w:fldChar w:fldCharType="separate"/>
       </w:r>
-      <w:r>
-        <w:t xml:space="preserve">Figure </w:t>
-      </w:r>
-      <w:r>
-        <w:rPr>
-          <w:noProof/>
-        </w:rPr>
-        <w:t>4</w:t>
-      </w:r>
-      <w:r>
-        <w:fldChar w:fldCharType="end"/>
-      </w:r>
-      <w:r>
-        <w:fldChar w:fldCharType="begin"/>
-      </w:r>
-      <w:r>
-        <w:instrText xml:space="preserve"> REF _Ref91069513 \h </w:instrText>
-      </w:r>
-      <w:r>
-        <w:fldChar w:fldCharType="end"/>
-      </w:r>
-      <w:r>
-        <w:t>) was used. If the line is horizontal and mostly unchanging by the final epoch, the model is well-fit</w:t>
+      <w:ins w:id="75" w:author="Frizzell, James A" w:date="2022-02-15T08:16:00Z">
+        <w:r>
+          <w:t xml:space="preserve">Figure </w:t>
+        </w:r>
+        <w:r>
+          <w:rPr>
+            <w:noProof/>
+          </w:rPr>
+          <w:t>4</w:t>
+        </w:r>
+        <w:r>
+          <w:fldChar w:fldCharType="end"/>
+        </w:r>
+        <w:r>
+          <w:t xml:space="preserve"> </w:t>
+        </w:r>
+      </w:ins>
+      <w:r>
+        <w:t>was used. If the line is horizontal and mostly unchanging by the final epoch, the model is well-fit</w:t>
       </w:r>
       <w:r>
         <w:t xml:space="preserve"> (</w:t>
@@ -3791,7 +4011,11 @@
       </w:r>
       <w:proofErr w:type="spellEnd"/>
       <w:r>
-        <w:t>, 2022-b)</w:t>
+        <w:t>, 2022-</w:t>
+      </w:r>
+      <w:r>
+        <w:lastRenderedPageBreak/>
+        <w:t>b)</w:t>
       </w:r>
       <w:r>
         <w:t>.</w:t>
@@ -3800,11 +4024,7 @@
         <w:t xml:space="preserve"> </w:t>
       </w:r>
       <w:r>
-        <w:t xml:space="preserve">To </w:t>
-      </w:r>
-      <w:r>
-        <w:lastRenderedPageBreak/>
-        <w:t xml:space="preserve">check that the model is properly predicting the </w:t>
+        <w:t xml:space="preserve">To check that the model is properly predicting the </w:t>
       </w:r>
       <w:r>
         <w:rPr>
@@ -3842,7 +4062,7 @@
       <w:r>
         <w:fldChar w:fldCharType="separate"/>
       </w:r>
-      <w:ins w:id="59" w:author="Frizzell, James A" w:date="2022-02-12T12:43:00Z">
+      <w:ins w:id="76" w:author="Frizzell, James A" w:date="2022-02-12T12:43:00Z">
         <w:r>
           <w:t xml:space="preserve">Figure </w:t>
         </w:r>
@@ -3853,7 +4073,7 @@
           <w:t>5</w:t>
         </w:r>
       </w:ins>
-      <w:del w:id="60" w:author="Frizzell, James A" w:date="2022-02-12T12:43:00Z">
+      <w:del w:id="77" w:author="Frizzell, James A" w:date="2022-02-12T12:43:00Z">
         <w:r>
           <w:delText xml:space="preserve">Figure </w:delText>
         </w:r>
@@ -3885,7 +4105,7 @@
           <w:insideV w:val="none" w:sz="0" w:space="0" w:color="auto"/>
         </w:tblBorders>
         <w:tblLook w:val="04A0" w:firstRow="1" w:lastRow="0" w:firstColumn="1" w:lastColumn="0" w:noHBand="0" w:noVBand="1"/>
-        <w:tblPrChange w:id="61" w:author="Frizzell, James A" w:date="2022-02-12T12:46:00Z">
+        <w:tblPrChange w:id="78" w:author="Frizzell, James A" w:date="2022-02-12T12:46:00Z">
           <w:tblPr>
             <w:tblStyle w:val="TableGrid"/>
             <w:tblW w:w="0" w:type="auto"/>
@@ -3896,7 +4116,7 @@
       <w:tblGrid>
         <w:gridCol w:w="4473"/>
         <w:gridCol w:w="4887"/>
-        <w:tblGridChange w:id="62">
+        <w:tblGridChange w:id="79">
           <w:tblGrid>
             <w:gridCol w:w="4468"/>
             <w:gridCol w:w="4882"/>
@@ -3905,12 +4125,12 @@
       </w:tblGrid>
       <w:tr>
         <w:trPr>
-          <w:ins w:id="63" w:author="Frizzell, James A" w:date="2022-02-12T12:38:00Z"/>
+          <w:ins w:id="80" w:author="Frizzell, James A" w:date="2022-02-12T12:38:00Z"/>
         </w:trPr>
         <w:tc>
           <w:tcPr>
             <w:tcW w:w="4468" w:type="dxa"/>
-            <w:tcPrChange w:id="64" w:author="Frizzell, James A" w:date="2022-02-12T12:46:00Z">
+            <w:tcPrChange w:id="81" w:author="Frizzell, James A" w:date="2022-02-12T12:46:00Z">
               <w:tcPr>
                 <w:tcW w:w="7416" w:type="dxa"/>
               </w:tcPr>
@@ -3921,10 +4141,10 @@
               <w:keepNext/>
               <w:jc w:val="center"/>
               <w:rPr>
-                <w:ins w:id="65" w:author="Frizzell, James A" w:date="2022-02-12T12:41:00Z"/>
+                <w:ins w:id="82" w:author="Frizzell, James A" w:date="2022-02-12T12:41:00Z"/>
               </w:rPr>
             </w:pPr>
-            <w:ins w:id="66" w:author="Frizzell, James A" w:date="2022-02-12T12:38:00Z">
+            <w:ins w:id="83" w:author="Frizzell, James A" w:date="2022-02-12T12:38:00Z">
               <w:r>
                 <w:rPr>
                   <w:noProof/>
@@ -3943,7 +4163,7 @@
                     <wp:cNvGraphicFramePr/>
                     <a:graphic xmlns:a="http://schemas.openxmlformats.org/drawingml/2006/main">
                       <a:graphicData uri="http://schemas.openxmlformats.org/drawingml/2006/chart">
-                        <c:chart xmlns:c="http://schemas.openxmlformats.org/drawingml/2006/chart" xmlns:r="http://schemas.openxmlformats.org/officeDocument/2006/relationships" r:id="rId9"/>
+                        <c:chart xmlns:c="http://schemas.openxmlformats.org/drawingml/2006/chart" xmlns:r="http://schemas.openxmlformats.org/officeDocument/2006/relationships" r:id="rId13"/>
                       </a:graphicData>
                     </a:graphic>
                   </wp:inline>
@@ -3956,17 +4176,17 @@
               <w:pStyle w:val="Caption"/>
               <w:jc w:val="center"/>
               <w:rPr>
-                <w:ins w:id="67" w:author="Frizzell, James A" w:date="2022-02-12T12:38:00Z"/>
+                <w:ins w:id="84" w:author="Frizzell, James A" w:date="2022-02-12T12:38:00Z"/>
               </w:rPr>
-              <w:pPrChange w:id="68" w:author="Frizzell, James A" w:date="2022-02-12T12:41:00Z">
+              <w:pPrChange w:id="85" w:author="Frizzell, James A" w:date="2022-02-12T12:41:00Z">
                 <w:pPr>
                   <w:keepNext/>
                   <w:jc w:val="center"/>
                 </w:pPr>
               </w:pPrChange>
             </w:pPr>
-            <w:bookmarkStart w:id="69" w:name="_Ref95562544"/>
-            <w:ins w:id="70" w:author="Frizzell, James A" w:date="2022-02-12T12:41:00Z">
+            <w:bookmarkStart w:id="86" w:name="_Ref95562544"/>
+            <w:ins w:id="87" w:author="Frizzell, James A" w:date="2022-02-12T12:41:00Z">
               <w:r>
                 <w:t xml:space="preserve">Figure </w:t>
               </w:r>
@@ -3980,7 +4200,7 @@
             <w:r>
               <w:fldChar w:fldCharType="separate"/>
             </w:r>
-            <w:ins w:id="71" w:author="Frizzell, James A" w:date="2022-02-12T13:46:00Z">
+            <w:ins w:id="88" w:author="Frizzell, James A" w:date="2022-02-12T13:46:00Z">
               <w:r>
                 <w:rPr>
                   <w:noProof/>
@@ -3988,11 +4208,11 @@
                 <w:t>2</w:t>
               </w:r>
             </w:ins>
-            <w:ins w:id="72" w:author="Frizzell, James A" w:date="2022-02-12T12:41:00Z">
+            <w:ins w:id="89" w:author="Frizzell, James A" w:date="2022-02-12T12:41:00Z">
               <w:r>
                 <w:fldChar w:fldCharType="end"/>
               </w:r>
-              <w:bookmarkEnd w:id="69"/>
+              <w:bookmarkEnd w:id="86"/>
               <w:r>
                 <w:t xml:space="preserve">: </w:t>
               </w:r>
@@ -4000,7 +4220,7 @@
                 <w:t>Results of Neural Network Architecture Parametric Study. Increasing the neuron count does not necessarily improve the model accuracy beyond about 10</w:t>
               </w:r>
             </w:ins>
-            <w:ins w:id="73" w:author="Frizzell, James A" w:date="2022-02-12T12:45:00Z">
+            <w:ins w:id="90" w:author="Frizzell, James A" w:date="2022-02-12T12:45:00Z">
               <w:r>
                 <w:rPr>
                   <w:vertAlign w:val="superscript"/>
@@ -4008,7 +4228,7 @@
                 <w:t>5</w:t>
               </w:r>
             </w:ins>
-            <w:ins w:id="74" w:author="Frizzell, James A" w:date="2022-02-12T12:41:00Z">
+            <w:ins w:id="91" w:author="Frizzell, James A" w:date="2022-02-12T12:41:00Z">
               <w:r>
                 <w:t xml:space="preserve"> trainable parameters.</w:t>
               </w:r>
@@ -4018,7 +4238,7 @@
         <w:tc>
           <w:tcPr>
             <w:tcW w:w="4882" w:type="dxa"/>
-            <w:tcPrChange w:id="75" w:author="Frizzell, James A" w:date="2022-02-12T12:46:00Z">
+            <w:tcPrChange w:id="92" w:author="Frizzell, James A" w:date="2022-02-12T12:46:00Z">
               <w:tcPr>
                 <w:tcW w:w="1934" w:type="dxa"/>
               </w:tcPr>
@@ -4029,10 +4249,10 @@
               <w:keepNext/>
               <w:jc w:val="center"/>
               <w:rPr>
-                <w:ins w:id="76" w:author="Frizzell, James A" w:date="2022-02-12T12:42:00Z"/>
+                <w:ins w:id="93" w:author="Frizzell, James A" w:date="2022-02-12T12:42:00Z"/>
               </w:rPr>
             </w:pPr>
-            <w:ins w:id="77" w:author="Frizzell, James A" w:date="2022-02-12T12:38:00Z">
+            <w:ins w:id="94" w:author="Frizzell, James A" w:date="2022-02-12T12:38:00Z">
               <w:r>
                 <w:rPr>
                   <w:noProof/>
@@ -4051,7 +4271,7 @@
                     <wp:cNvGraphicFramePr/>
                     <a:graphic xmlns:a="http://schemas.openxmlformats.org/drawingml/2006/main">
                       <a:graphicData uri="http://schemas.openxmlformats.org/drawingml/2006/chart">
-                        <c:chart xmlns:c="http://schemas.openxmlformats.org/drawingml/2006/chart" xmlns:r="http://schemas.openxmlformats.org/officeDocument/2006/relationships" r:id="rId10"/>
+                        <c:chart xmlns:c="http://schemas.openxmlformats.org/drawingml/2006/chart" xmlns:r="http://schemas.openxmlformats.org/officeDocument/2006/relationships" r:id="rId14"/>
                       </a:graphicData>
                     </a:graphic>
                   </wp:inline>
@@ -4064,16 +4284,16 @@
               <w:pStyle w:val="Caption"/>
               <w:jc w:val="center"/>
               <w:rPr>
-                <w:ins w:id="78" w:author="Frizzell, James A" w:date="2022-02-12T12:42:00Z"/>
+                <w:ins w:id="95" w:author="Frizzell, James A" w:date="2022-02-12T12:42:00Z"/>
               </w:rPr>
-              <w:pPrChange w:id="79" w:author="Frizzell, James A" w:date="2022-02-12T12:42:00Z">
+              <w:pPrChange w:id="96" w:author="Frizzell, James A" w:date="2022-02-12T12:42:00Z">
                 <w:pPr>
                   <w:pStyle w:val="Caption"/>
                 </w:pPr>
               </w:pPrChange>
             </w:pPr>
-            <w:bookmarkStart w:id="80" w:name="_Ref95562546"/>
-            <w:ins w:id="81" w:author="Frizzell, James A" w:date="2022-02-12T12:42:00Z">
+            <w:bookmarkStart w:id="97" w:name="_Ref95562546"/>
+            <w:ins w:id="98" w:author="Frizzell, James A" w:date="2022-02-12T12:42:00Z">
               <w:r>
                 <w:t xml:space="preserve">Figure </w:t>
               </w:r>
@@ -4087,7 +4307,7 @@
             <w:r>
               <w:fldChar w:fldCharType="separate"/>
             </w:r>
-            <w:ins w:id="82" w:author="Frizzell, James A" w:date="2022-02-12T13:46:00Z">
+            <w:ins w:id="99" w:author="Frizzell, James A" w:date="2022-02-12T13:46:00Z">
               <w:r>
                 <w:rPr>
                   <w:noProof/>
@@ -4095,16 +4315,16 @@
                 <w:t>3</w:t>
               </w:r>
             </w:ins>
-            <w:ins w:id="83" w:author="Frizzell, James A" w:date="2022-02-12T12:42:00Z">
+            <w:ins w:id="100" w:author="Frizzell, James A" w:date="2022-02-12T12:42:00Z">
               <w:r>
                 <w:fldChar w:fldCharType="end"/>
               </w:r>
-              <w:bookmarkEnd w:id="80"/>
+              <w:bookmarkEnd w:id="97"/>
               <w:r>
                 <w:t>: Results of Neural Network Architecture Parametric Study. The Akaike Information Criteria (AIC) is used to compare the relative goodness of fit between different models</w:t>
               </w:r>
             </w:ins>
-            <w:ins w:id="84" w:author="Frizzell, James A" w:date="2022-02-12T12:45:00Z">
+            <w:ins w:id="101" w:author="Frizzell, James A" w:date="2022-02-12T12:45:00Z">
               <w:r>
                 <w:t>.</w:t>
               </w:r>
@@ -4115,7 +4335,7 @@
               <w:keepNext/>
               <w:jc w:val="center"/>
               <w:rPr>
-                <w:ins w:id="85" w:author="Frizzell, James A" w:date="2022-02-12T12:38:00Z"/>
+                <w:ins w:id="102" w:author="Frizzell, James A" w:date="2022-02-12T12:38:00Z"/>
               </w:rPr>
             </w:pPr>
           </w:p>
@@ -4127,7 +4347,7 @@
         <w:keepNext/>
         <w:jc w:val="center"/>
       </w:pPr>
-      <w:del w:id="86" w:author="Frizzell, James A" w:date="2022-02-12T12:30:00Z">
+      <w:del w:id="103" w:author="Frizzell, James A" w:date="2022-02-12T12:30:00Z">
         <w:r>
           <w:rPr>
             <w:noProof/>
@@ -4150,7 +4370,7 @@
                       </pic:cNvPicPr>
                     </pic:nvPicPr>
                     <pic:blipFill>
-                      <a:blip r:embed="rId11">
+                      <a:blip r:embed="rId15">
                         <a:extLst>
                           <a:ext uri="{28A0092B-C50C-407E-A947-70E740481C1C}">
                             <a14:useLocalDpi xmlns:a14="http://schemas.microsoft.com/office/drawing/2010/main" val="0"/>
@@ -4188,22 +4408,30 @@
         <w:pStyle w:val="Caption"/>
         <w:jc w:val="center"/>
         <w:rPr>
-          <w:del w:id="87" w:author="Frizzell, James A" w:date="2022-02-12T12:39:00Z"/>
+          <w:del w:id="104" w:author="Frizzell, James A" w:date="2022-02-12T12:39:00Z"/>
         </w:rPr>
       </w:pPr>
-      <w:bookmarkStart w:id="88" w:name="_Ref91068571"/>
-      <w:bookmarkStart w:id="89" w:name="_Ref91068565"/>
-      <w:del w:id="90" w:author="Frizzell, James A" w:date="2022-02-12T12:39:00Z">
+      <w:bookmarkStart w:id="105" w:name="_Ref91068571"/>
+      <w:bookmarkStart w:id="106" w:name="_Ref91068565"/>
+      <w:del w:id="107" w:author="Frizzell, James A" w:date="2022-02-12T12:39:00Z">
         <w:r>
           <w:delText xml:space="preserve">Figure </w:delText>
         </w:r>
         <w:r>
+          <w:rPr>
+            <w:b w:val="0"/>
+            <w:iCs w:val="0"/>
+          </w:rPr>
           <w:fldChar w:fldCharType="begin"/>
         </w:r>
         <w:r>
           <w:delInstrText xml:space="preserve"> SEQ Figure \* ARABIC </w:delInstrText>
         </w:r>
         <w:r>
+          <w:rPr>
+            <w:b w:val="0"/>
+            <w:iCs w:val="0"/>
+          </w:rPr>
           <w:fldChar w:fldCharType="separate"/>
         </w:r>
         <w:r>
@@ -4214,25 +4442,27 @@
         </w:r>
         <w:r>
           <w:rPr>
+            <w:b w:val="0"/>
+            <w:iCs w:val="0"/>
             <w:noProof/>
           </w:rPr>
           <w:fldChar w:fldCharType="end"/>
         </w:r>
-        <w:bookmarkEnd w:id="88"/>
+        <w:bookmarkEnd w:id="105"/>
         <w:r>
           <w:delText>: Results of Neural Network Architecture Parametric Study</w:delText>
         </w:r>
-        <w:bookmarkEnd w:id="89"/>
+        <w:bookmarkEnd w:id="106"/>
         <w:r>
           <w:delText>. Increasing the neuron count does not necessarily improve the model accuracy</w:delText>
         </w:r>
       </w:del>
-      <w:del w:id="91" w:author="Frizzell, James A" w:date="2022-02-12T12:37:00Z">
+      <w:del w:id="108" w:author="Frizzell, James A" w:date="2022-02-12T12:37:00Z">
         <w:r>
           <w:delText>, while increasing the number of hidden layers more significantly impacts the R-Squared of the model.</w:delText>
         </w:r>
       </w:del>
-      <w:del w:id="92" w:author="Frizzell, James A" w:date="2022-02-12T12:39:00Z">
+      <w:del w:id="109" w:author="Frizzell, James A" w:date="2022-02-12T12:39:00Z">
         <w:r>
           <w:delText xml:space="preserve"> </w:delText>
         </w:r>
@@ -4244,19 +4474,32 @@
         <w:keepNext/>
         <w:jc w:val="center"/>
       </w:pPr>
-      <w:bookmarkStart w:id="93" w:name="_Ref91069150"/>
+      <w:bookmarkStart w:id="110" w:name="_Ref91069150"/>
       <w:r>
         <w:t xml:space="preserve">Table </w:t>
       </w:r>
-      <w:fldSimple w:instr=" SEQ Table \* ARABIC ">
-        <w:r>
-          <w:rPr>
-            <w:noProof/>
-          </w:rPr>
-          <w:t>3</w:t>
-        </w:r>
-      </w:fldSimple>
-      <w:bookmarkEnd w:id="93"/>
+      <w:r>
+        <w:fldChar w:fldCharType="begin"/>
+      </w:r>
+      <w:r>
+        <w:instrText xml:space="preserve"> SEQ Table \* ARABIC </w:instrText>
+      </w:r>
+      <w:r>
+        <w:fldChar w:fldCharType="separate"/>
+      </w:r>
+      <w:r>
+        <w:rPr>
+          <w:noProof/>
+        </w:rPr>
+        <w:t>3</w:t>
+      </w:r>
+      <w:r>
+        <w:rPr>
+          <w:noProof/>
+        </w:rPr>
+        <w:fldChar w:fldCharType="end"/>
+      </w:r>
+      <w:bookmarkEnd w:id="110"/>
       <w:r>
         <w:t>: Selected Neural Network Architecture</w:t>
       </w:r>
@@ -4286,12 +4529,12 @@
             <w:r>
               <w:t xml:space="preserve">Input Layer </w:t>
             </w:r>
-            <w:del w:id="94" w:author="Frizzell, James A" w:date="2022-02-12T12:51:00Z">
+            <w:del w:id="111" w:author="Frizzell, James A" w:date="2022-02-12T12:51:00Z">
               <w:r>
                 <w:delText>Array Shape</w:delText>
               </w:r>
             </w:del>
-            <w:ins w:id="95" w:author="Frizzell, James A" w:date="2022-02-12T12:51:00Z">
+            <w:ins w:id="112" w:author="Frizzell, James A" w:date="2022-02-12T12:51:00Z">
               <w:r>
                 <w:t>Neurons</w:t>
               </w:r>
@@ -4306,12 +4549,12 @@
             <w:r>
               <w:t xml:space="preserve">Hidden Layer 1 </w:t>
             </w:r>
-            <w:del w:id="96" w:author="Frizzell, James A" w:date="2022-02-12T12:51:00Z">
+            <w:del w:id="113" w:author="Frizzell, James A" w:date="2022-02-12T12:51:00Z">
               <w:r>
                 <w:delText>Array Shape</w:delText>
               </w:r>
             </w:del>
-            <w:ins w:id="97" w:author="Frizzell, James A" w:date="2022-02-12T12:51:00Z">
+            <w:ins w:id="114" w:author="Frizzell, James A" w:date="2022-02-12T12:51:00Z">
               <w:r>
                 <w:t>Neurons</w:t>
               </w:r>
@@ -4323,7 +4566,7 @@
             <w:tcW w:w="1800" w:type="dxa"/>
           </w:tcPr>
           <w:p>
-            <w:ins w:id="98" w:author="Frizzell, James A" w:date="2022-02-12T12:51:00Z">
+            <w:ins w:id="115" w:author="Frizzell, James A" w:date="2022-02-12T12:51:00Z">
               <w:r>
                 <w:t>Hidden Layer 2 Neurons</w:t>
               </w:r>
@@ -4338,12 +4581,12 @@
             <w:r>
               <w:t xml:space="preserve">Hidden Layer </w:t>
             </w:r>
-            <w:del w:id="99" w:author="Frizzell, James A" w:date="2022-02-12T12:51:00Z">
+            <w:del w:id="116" w:author="Frizzell, James A" w:date="2022-02-12T12:51:00Z">
               <w:r>
                 <w:delText>2 Array Shape</w:delText>
               </w:r>
             </w:del>
-            <w:ins w:id="100" w:author="Frizzell, James A" w:date="2022-02-12T12:51:00Z">
+            <w:ins w:id="117" w:author="Frizzell, James A" w:date="2022-02-12T12:51:00Z">
               <w:r>
                 <w:t>3 Neurons</w:t>
               </w:r>
@@ -4358,12 +4601,12 @@
             <w:r>
               <w:t xml:space="preserve">Output Layer </w:t>
             </w:r>
-            <w:del w:id="101" w:author="Frizzell, James A" w:date="2022-02-12T12:51:00Z">
+            <w:del w:id="118" w:author="Frizzell, James A" w:date="2022-02-12T12:51:00Z">
               <w:r>
                 <w:delText>Array Shape</w:delText>
               </w:r>
             </w:del>
-            <w:ins w:id="102" w:author="Frizzell, James A" w:date="2022-02-12T12:51:00Z">
+            <w:ins w:id="119" w:author="Frizzell, James A" w:date="2022-02-12T12:51:00Z">
               <w:r>
                 <w:t>Neurons</w:t>
               </w:r>
@@ -4377,12 +4620,12 @@
             <w:tcW w:w="1975" w:type="dxa"/>
           </w:tcPr>
           <w:p>
-            <w:ins w:id="103" w:author="Frizzell, James A" w:date="2022-02-12T12:51:00Z">
+            <w:ins w:id="120" w:author="Frizzell, James A" w:date="2022-02-12T12:51:00Z">
               <w:r>
                 <w:t>4</w:t>
               </w:r>
             </w:ins>
-            <w:del w:id="104" w:author="Frizzell, James A" w:date="2022-02-12T12:51:00Z">
+            <w:del w:id="121" w:author="Frizzell, James A" w:date="2022-02-12T12:51:00Z">
               <w:r>
                 <w:delText>(,4)</w:delText>
               </w:r>
@@ -4394,7 +4637,7 @@
             <w:tcW w:w="1800" w:type="dxa"/>
           </w:tcPr>
           <w:p>
-            <w:del w:id="105" w:author="Frizzell, James A" w:date="2022-02-12T12:51:00Z">
+            <w:del w:id="122" w:author="Frizzell, James A" w:date="2022-02-12T12:51:00Z">
               <w:r>
                 <w:delText>(,</w:delText>
               </w:r>
@@ -4402,7 +4645,7 @@
             <w:r>
               <w:t>256</w:t>
             </w:r>
-            <w:del w:id="106" w:author="Frizzell, James A" w:date="2022-02-12T12:51:00Z">
+            <w:del w:id="123" w:author="Frizzell, James A" w:date="2022-02-12T12:51:00Z">
               <w:r>
                 <w:delText>)</w:delText>
               </w:r>
@@ -4414,7 +4657,7 @@
             <w:tcW w:w="1800" w:type="dxa"/>
           </w:tcPr>
           <w:p>
-            <w:ins w:id="107" w:author="Frizzell, James A" w:date="2022-02-12T12:51:00Z">
+            <w:ins w:id="124" w:author="Frizzell, James A" w:date="2022-02-12T12:51:00Z">
               <w:r>
                 <w:t>160</w:t>
               </w:r>
@@ -4426,7 +4669,7 @@
             <w:tcW w:w="1710" w:type="dxa"/>
           </w:tcPr>
           <w:p>
-            <w:del w:id="108" w:author="Frizzell, James A" w:date="2022-02-12T12:51:00Z">
+            <w:del w:id="125" w:author="Frizzell, James A" w:date="2022-02-12T12:51:00Z">
               <w:r>
                 <w:delText>(,</w:delText>
               </w:r>
@@ -4434,7 +4677,7 @@
             <w:r>
               <w:t>256</w:t>
             </w:r>
-            <w:del w:id="109" w:author="Frizzell, James A" w:date="2022-02-12T12:51:00Z">
+            <w:del w:id="126" w:author="Frizzell, James A" w:date="2022-02-12T12:51:00Z">
               <w:r>
                 <w:delText>)</w:delText>
               </w:r>
@@ -4446,7 +4689,7 @@
             <w:tcW w:w="2065" w:type="dxa"/>
           </w:tcPr>
           <w:p>
-            <w:del w:id="110" w:author="Frizzell, James A" w:date="2022-02-12T12:52:00Z">
+            <w:del w:id="127" w:author="Frizzell, James A" w:date="2022-02-12T12:52:00Z">
               <w:r>
                 <w:delText>(,</w:delText>
               </w:r>
@@ -4454,7 +4697,7 @@
             <w:r>
               <w:t>18</w:t>
             </w:r>
-            <w:del w:id="111" w:author="Frizzell, James A" w:date="2022-02-12T12:52:00Z">
+            <w:del w:id="128" w:author="Frizzell, James A" w:date="2022-02-12T12:52:00Z">
               <w:r>
                 <w:delText>)</w:delText>
               </w:r>
@@ -4516,7 +4759,7 @@
                           </pic:cNvPicPr>
                         </pic:nvPicPr>
                         <pic:blipFill>
-                          <a:blip r:embed="rId12">
+                          <a:blip r:embed="rId16">
                             <a:extLst>
                               <a:ext uri="{28A0092B-C50C-407E-A947-70E740481C1C}">
                                 <a14:useLocalDpi xmlns:a14="http://schemas.microsoft.com/office/drawing/2010/main" val="0"/>
@@ -4558,29 +4801,42 @@
               <w:pStyle w:val="Caption"/>
               <w:jc w:val="center"/>
             </w:pPr>
-            <w:bookmarkStart w:id="112" w:name="_Ref91069513"/>
+            <w:bookmarkStart w:id="129" w:name="_Ref91069513"/>
             <w:r>
               <w:t xml:space="preserve">Figure </w:t>
             </w:r>
-            <w:fldSimple w:instr=" SEQ Figure \* ARABIC ">
-              <w:ins w:id="113" w:author="Frizzell, James A" w:date="2022-02-12T12:42:00Z">
-                <w:r>
-                  <w:rPr>
-                    <w:noProof/>
-                  </w:rPr>
-                  <w:t>4</w:t>
-                </w:r>
-              </w:ins>
-              <w:del w:id="114" w:author="Frizzell, James A" w:date="2022-02-12T12:40:00Z">
-                <w:r>
-                  <w:rPr>
-                    <w:noProof/>
-                  </w:rPr>
-                  <w:delText>4</w:delText>
-                </w:r>
-              </w:del>
-            </w:fldSimple>
-            <w:bookmarkEnd w:id="112"/>
+            <w:r>
+              <w:fldChar w:fldCharType="begin"/>
+            </w:r>
+            <w:r>
+              <w:instrText xml:space="preserve"> SEQ Figure \* ARABIC </w:instrText>
+            </w:r>
+            <w:r>
+              <w:fldChar w:fldCharType="separate"/>
+            </w:r>
+            <w:ins w:id="130" w:author="Frizzell, James A" w:date="2022-02-12T12:42:00Z">
+              <w:r>
+                <w:rPr>
+                  <w:noProof/>
+                </w:rPr>
+                <w:t>4</w:t>
+              </w:r>
+            </w:ins>
+            <w:del w:id="131" w:author="Frizzell, James A" w:date="2022-02-12T12:40:00Z">
+              <w:r>
+                <w:rPr>
+                  <w:noProof/>
+                </w:rPr>
+                <w:delText>4</w:delText>
+              </w:r>
+            </w:del>
+            <w:r>
+              <w:rPr>
+                <w:noProof/>
+              </w:rPr>
+              <w:fldChar w:fldCharType="end"/>
+            </w:r>
+            <w:bookmarkEnd w:id="129"/>
             <w:r>
               <w:t>: Model Loss During Training Progression</w:t>
             </w:r>
@@ -4628,7 +4884,7 @@
                           </pic:cNvPicPr>
                         </pic:nvPicPr>
                         <pic:blipFill>
-                          <a:blip r:embed="rId13">
+                          <a:blip r:embed="rId17">
                             <a:extLst>
                               <a:ext uri="{28A0092B-C50C-407E-A947-70E740481C1C}">
                                 <a14:useLocalDpi xmlns:a14="http://schemas.microsoft.com/office/drawing/2010/main" val="0"/>
@@ -4670,29 +4926,42 @@
               <w:pStyle w:val="Caption"/>
               <w:jc w:val="center"/>
             </w:pPr>
-            <w:bookmarkStart w:id="115" w:name="_Ref91069535"/>
+            <w:bookmarkStart w:id="132" w:name="_Ref91069535"/>
             <w:r>
               <w:t xml:space="preserve">Figure </w:t>
             </w:r>
-            <w:fldSimple w:instr=" SEQ Figure \* ARABIC ">
-              <w:ins w:id="116" w:author="Frizzell, James A" w:date="2022-02-12T12:42:00Z">
-                <w:r>
-                  <w:rPr>
-                    <w:noProof/>
-                  </w:rPr>
-                  <w:t>5</w:t>
-                </w:r>
-              </w:ins>
-              <w:del w:id="117" w:author="Frizzell, James A" w:date="2022-02-12T12:40:00Z">
-                <w:r>
-                  <w:rPr>
-                    <w:noProof/>
-                  </w:rPr>
-                  <w:delText>5</w:delText>
-                </w:r>
-              </w:del>
-            </w:fldSimple>
-            <w:bookmarkEnd w:id="115"/>
+            <w:r>
+              <w:fldChar w:fldCharType="begin"/>
+            </w:r>
+            <w:r>
+              <w:instrText xml:space="preserve"> SEQ Figure \* ARABIC </w:instrText>
+            </w:r>
+            <w:r>
+              <w:fldChar w:fldCharType="separate"/>
+            </w:r>
+            <w:ins w:id="133" w:author="Frizzell, James A" w:date="2022-02-12T12:42:00Z">
+              <w:r>
+                <w:rPr>
+                  <w:noProof/>
+                </w:rPr>
+                <w:t>5</w:t>
+              </w:r>
+            </w:ins>
+            <w:del w:id="134" w:author="Frizzell, James A" w:date="2022-02-12T12:40:00Z">
+              <w:r>
+                <w:rPr>
+                  <w:noProof/>
+                </w:rPr>
+                <w:delText>5</w:delText>
+              </w:r>
+            </w:del>
+            <w:r>
+              <w:rPr>
+                <w:noProof/>
+              </w:rPr>
+              <w:fldChar w:fldCharType="end"/>
+            </w:r>
+            <w:bookmarkEnd w:id="132"/>
             <w:r>
               <w:t>: True Values</w:t>
             </w:r>
@@ -4720,12 +4989,12 @@
             <w:r>
               <w:t xml:space="preserve"> = 0.</w:t>
             </w:r>
-            <w:ins w:id="118" w:author="Frizzell, James A" w:date="2022-02-12T12:59:00Z">
+            <w:ins w:id="135" w:author="Frizzell, James A" w:date="2022-02-12T12:59:00Z">
               <w:r>
                 <w:t>691</w:t>
               </w:r>
             </w:ins>
-            <w:del w:id="119" w:author="Frizzell, James A" w:date="2022-02-12T12:59:00Z">
+            <w:del w:id="136" w:author="Frizzell, James A" w:date="2022-02-12T12:59:00Z">
               <w:r>
                 <w:delText>717</w:delText>
               </w:r>
@@ -4749,7 +5018,7 @@
       <w:r>
         <w:t xml:space="preserve">With the model creation and training completed, it can be benchmarked against random datapoints. </w:t>
       </w:r>
-      <w:ins w:id="120" w:author="Frizzell, James A" w:date="2022-02-12T12:43:00Z">
+      <w:ins w:id="137" w:author="Frizzell, James A" w:date="2022-02-12T12:43:00Z">
         <w:r>
           <w:fldChar w:fldCharType="begin"/>
         </w:r>
@@ -4760,7 +5029,7 @@
       <w:r>
         <w:fldChar w:fldCharType="separate"/>
       </w:r>
-      <w:ins w:id="121" w:author="Frizzell, James A" w:date="2022-02-12T12:43:00Z">
+      <w:ins w:id="138" w:author="Frizzell, James A" w:date="2022-02-12T12:43:00Z">
         <w:r>
           <w:t xml:space="preserve">Figure </w:t>
         </w:r>
@@ -4777,7 +5046,7 @@
           <w:t xml:space="preserve"> </w:t>
         </w:r>
       </w:ins>
-      <w:del w:id="122" w:author="Frizzell, James A" w:date="2022-02-12T12:43:00Z">
+      <w:del w:id="139" w:author="Frizzell, James A" w:date="2022-02-12T12:43:00Z">
         <w:r>
           <w:delText xml:space="preserve">Figure 5 </w:delText>
         </w:r>
@@ -4809,12 +5078,12 @@
       <w:r>
         <w:t xml:space="preserve">assigns a number between 0 and </w:t>
       </w:r>
-      <w:del w:id="123" w:author="Frizzell, James A" w:date="2022-02-12T13:15:00Z">
+      <w:del w:id="140" w:author="Frizzell, James A" w:date="2022-02-12T13:15:00Z">
         <w:r>
           <w:delText xml:space="preserve">100 </w:delText>
         </w:r>
       </w:del>
-      <w:ins w:id="124" w:author="Frizzell, James A" w:date="2022-02-12T13:15:00Z">
+      <w:ins w:id="141" w:author="Frizzell, James A" w:date="2022-02-12T13:15:00Z">
         <w:r>
           <w:t xml:space="preserve">200 </w:t>
         </w:r>
@@ -4849,7 +5118,7 @@
       <w:r>
         <w:t xml:space="preserve">, </w:t>
       </w:r>
-      <w:del w:id="125" w:author="Frizzell, James A" w:date="2022-02-12T13:15:00Z">
+      <w:del w:id="142" w:author="Frizzell, James A" w:date="2022-02-12T13:15:00Z">
         <w:r>
           <w:delText>s</w:delText>
         </w:r>
@@ -4857,7 +5126,7 @@
           <w:delText xml:space="preserve">way </w:delText>
         </w:r>
       </w:del>
-      <w:ins w:id="126" w:author="Frizzell, James A" w:date="2022-02-12T13:15:00Z">
+      <w:ins w:id="143" w:author="Frizzell, James A" w:date="2022-02-12T13:15:00Z">
         <w:r>
           <w:t xml:space="preserve">yaw </w:t>
         </w:r>
@@ -4865,17 +5134,17 @@
       <w:r>
         <w:t xml:space="preserve">has an RPD of </w:t>
       </w:r>
-      <w:del w:id="127" w:author="Frizzell, James A" w:date="2022-02-12T13:15:00Z">
+      <w:del w:id="144" w:author="Frizzell, James A" w:date="2022-02-12T13:15:00Z">
         <w:r>
           <w:delText>100</w:delText>
         </w:r>
       </w:del>
-      <w:ins w:id="128" w:author="Frizzell, James A" w:date="2022-02-12T13:15:00Z">
+      <w:ins w:id="145" w:author="Frizzell, James A" w:date="2022-02-12T13:15:00Z">
         <w:r>
           <w:t>46.667</w:t>
         </w:r>
       </w:ins>
-      <w:del w:id="129" w:author="Frizzell, James A" w:date="2022-02-12T13:15:00Z">
+      <w:del w:id="146" w:author="Frizzell, James A" w:date="2022-02-12T13:15:00Z">
         <w:r>
           <w:delText>,</w:delText>
         </w:r>
@@ -4883,22 +5152,22 @@
       <w:r>
         <w:t xml:space="preserve"> but a raw error of 0.</w:t>
       </w:r>
-      <w:del w:id="130" w:author="Frizzell, James A" w:date="2022-02-12T13:15:00Z">
+      <w:del w:id="147" w:author="Frizzell, James A" w:date="2022-02-12T13:15:00Z">
         <w:r>
           <w:delText xml:space="preserve">039 </w:delText>
         </w:r>
       </w:del>
-      <w:ins w:id="131" w:author="Frizzell, James A" w:date="2022-02-12T13:15:00Z">
+      <w:ins w:id="148" w:author="Frizzell, James A" w:date="2022-02-12T13:15:00Z">
         <w:r>
           <w:t xml:space="preserve">004 </w:t>
         </w:r>
       </w:ins>
-      <w:del w:id="132" w:author="Frizzell, James A" w:date="2022-02-12T13:15:00Z">
+      <w:del w:id="149" w:author="Frizzell, James A" w:date="2022-02-12T13:15:00Z">
         <w:r>
           <w:delText>m</w:delText>
         </w:r>
       </w:del>
-      <w:ins w:id="133" w:author="Frizzell, James A" w:date="2022-02-12T13:16:00Z">
+      <w:ins w:id="150" w:author="Frizzell, James A" w:date="2022-02-12T13:16:00Z">
         <w:r>
           <w:t>m</w:t>
         </w:r>
@@ -4906,12 +5175,12 @@
       <w:r>
         <w:t xml:space="preserve">/m response. So, even though the percent difference is large, the response is only incorrect by about 4 </w:t>
       </w:r>
-      <w:del w:id="134" w:author="Frizzell, James A" w:date="2022-02-12T13:16:00Z">
+      <w:del w:id="151" w:author="Frizzell, James A" w:date="2022-02-12T13:16:00Z">
         <w:r>
           <w:delText xml:space="preserve">centimeters </w:delText>
         </w:r>
       </w:del>
-      <w:ins w:id="135" w:author="Frizzell, James A" w:date="2022-02-12T13:16:00Z">
+      <w:ins w:id="152" w:author="Frizzell, James A" w:date="2022-02-12T13:16:00Z">
         <w:r>
           <w:t xml:space="preserve">millimeters </w:t>
         </w:r>
@@ -4922,12 +5191,12 @@
       <w:r>
         <w:t xml:space="preserve"> – which is</w:t>
       </w:r>
-      <w:ins w:id="136" w:author="Frizzell, James A" w:date="2022-02-12T13:16:00Z">
+      <w:ins w:id="153" w:author="Frizzell, James A" w:date="2022-02-12T13:16:00Z">
         <w:r>
           <w:t xml:space="preserve"> </w:t>
         </w:r>
       </w:ins>
-      <w:del w:id="137" w:author="Frizzell, James A" w:date="2022-02-12T13:16:00Z">
+      <w:del w:id="154" w:author="Frizzell, James A" w:date="2022-02-12T13:16:00Z">
         <w:r>
           <w:delText xml:space="preserve"> still </w:delText>
         </w:r>
@@ -4962,7 +5231,7 @@
                     <pic:cNvPicPr/>
                   </pic:nvPicPr>
                   <pic:blipFill>
-                    <a:blip r:embed="rId14" cstate="print">
+                    <a:blip r:embed="rId18" cstate="print">
                       <a:extLst>
                         <a:ext uri="{28A0092B-C50C-407E-A947-70E740481C1C}">
                           <a14:useLocalDpi xmlns:a14="http://schemas.microsoft.com/office/drawing/2010/main" val="0"/>
@@ -5003,19 +5272,35 @@
         <w:pStyle w:val="Caption"/>
         <w:jc w:val="center"/>
       </w:pPr>
-      <w:bookmarkStart w:id="138" w:name="_Ref91086064"/>
+      <w:bookmarkStart w:id="155" w:name="_Ref91086064"/>
       <w:r>
         <w:t xml:space="preserve">Figure </w:t>
       </w:r>
-      <w:fldSimple w:instr=" SEQ Figure \* ARABIC ">
-        <w:r>
-          <w:rPr>
-            <w:noProof/>
-          </w:rPr>
-          <w:t>6</w:t>
-        </w:r>
-      </w:fldSimple>
-      <w:bookmarkEnd w:id="138"/>
+      <w:r>
+        <w:fldChar w:fldCharType="begin"/>
+      </w:r>
+      <w:r>
+        <w:instrText xml:space="preserve"> SEQ Figure \* ARABIC</w:instrText>
+      </w:r>
+      <w:r>
+        <w:instrText xml:space="preserve"> </w:instrText>
+      </w:r>
+      <w:r>
+        <w:fldChar w:fldCharType="separate"/>
+      </w:r>
+      <w:r>
+        <w:rPr>
+          <w:noProof/>
+        </w:rPr>
+        <w:t>6</w:t>
+      </w:r>
+      <w:r>
+        <w:rPr>
+          <w:noProof/>
+        </w:rPr>
+        <w:fldChar w:fldCharType="end"/>
+      </w:r>
+      <w:bookmarkEnd w:id="155"/>
       <w:r>
         <w:t>: Predicted RAO Values</w:t>
       </w:r>
@@ -5338,12 +5623,12 @@
       <w:r>
         <w:t xml:space="preserve"> </w:t>
       </w:r>
-      <w:del w:id="139" w:author="Frizzell, James A" w:date="2022-02-12T13:11:00Z">
+      <w:del w:id="156" w:author="Frizzell, James A" w:date="2022-02-12T13:11:00Z">
         <w:r>
           <w:delText>offer an explanation of</w:delText>
         </w:r>
       </w:del>
-      <w:ins w:id="140" w:author="Frizzell, James A" w:date="2022-02-12T13:11:00Z">
+      <w:ins w:id="157" w:author="Frizzell, James A" w:date="2022-02-12T13:11:00Z">
         <w:r>
           <w:t>explain</w:t>
         </w:r>
@@ -5423,7 +5708,7 @@
                     <pic:cNvPicPr/>
                   </pic:nvPicPr>
                   <pic:blipFill>
-                    <a:blip r:embed="rId15" cstate="print">
+                    <a:blip r:embed="rId19" cstate="print">
                       <a:extLst>
                         <a:ext uri="{28A0092B-C50C-407E-A947-70E740481C1C}">
                           <a14:useLocalDpi xmlns:a14="http://schemas.microsoft.com/office/drawing/2010/main" val="0"/>
@@ -5455,20 +5740,33 @@
         <w:pStyle w:val="Caption"/>
         <w:jc w:val="center"/>
       </w:pPr>
-      <w:bookmarkStart w:id="141" w:name="_Ref93309685"/>
-      <w:bookmarkStart w:id="142" w:name="_Ref93309678"/>
+      <w:bookmarkStart w:id="158" w:name="_Ref93309685"/>
+      <w:bookmarkStart w:id="159" w:name="_Ref93309678"/>
       <w:r>
         <w:t xml:space="preserve">Figure </w:t>
       </w:r>
-      <w:fldSimple w:instr=" SEQ Figure \* ARABIC ">
-        <w:r>
-          <w:rPr>
-            <w:noProof/>
-          </w:rPr>
-          <w:t>7</w:t>
-        </w:r>
-      </w:fldSimple>
-      <w:bookmarkEnd w:id="141"/>
+      <w:r>
+        <w:fldChar w:fldCharType="begin"/>
+      </w:r>
+      <w:r>
+        <w:instrText xml:space="preserve"> SEQ Figure \* ARABIC </w:instrText>
+      </w:r>
+      <w:r>
+        <w:fldChar w:fldCharType="separate"/>
+      </w:r>
+      <w:r>
+        <w:rPr>
+          <w:noProof/>
+        </w:rPr>
+        <w:t>7</w:t>
+      </w:r>
+      <w:r>
+        <w:rPr>
+          <w:noProof/>
+        </w:rPr>
+        <w:fldChar w:fldCharType="end"/>
+      </w:r>
+      <w:bookmarkEnd w:id="158"/>
       <w:r>
         <w:t>: RPD Error Variation with Waterplane Area</w:t>
       </w:r>
@@ -5481,7 +5779,7 @@
       <w:r>
         <w:t xml:space="preserve"> and shows that at 0, 90, and 180 degrees the model is less accurate.</w:t>
       </w:r>
-      <w:bookmarkEnd w:id="142"/>
+      <w:bookmarkEnd w:id="159"/>
     </w:p>
     <w:p>
       <w:pPr>
@@ -5510,7 +5808,7 @@
                     <pic:cNvPicPr/>
                   </pic:nvPicPr>
                   <pic:blipFill>
-                    <a:blip r:embed="rId16" cstate="print">
+                    <a:blip r:embed="rId20" cstate="print">
                       <a:extLst>
                         <a:ext uri="{28A0092B-C50C-407E-A947-70E740481C1C}">
                           <a14:useLocalDpi xmlns:a14="http://schemas.microsoft.com/office/drawing/2010/main" val="0"/>
@@ -5542,19 +5840,32 @@
         <w:pStyle w:val="Caption"/>
         <w:jc w:val="center"/>
       </w:pPr>
-      <w:bookmarkStart w:id="143" w:name="_Ref93309712"/>
+      <w:bookmarkStart w:id="160" w:name="_Ref93309712"/>
       <w:r>
         <w:t xml:space="preserve">Figure </w:t>
       </w:r>
-      <w:fldSimple w:instr=" SEQ Figure \* ARABIC ">
-        <w:r>
-          <w:rPr>
-            <w:noProof/>
-          </w:rPr>
-          <w:t>8</w:t>
-        </w:r>
-      </w:fldSimple>
-      <w:bookmarkEnd w:id="143"/>
+      <w:r>
+        <w:fldChar w:fldCharType="begin"/>
+      </w:r>
+      <w:r>
+        <w:instrText xml:space="preserve"> SEQ Figure \* ARABIC </w:instrText>
+      </w:r>
+      <w:r>
+        <w:fldChar w:fldCharType="separate"/>
+      </w:r>
+      <w:r>
+        <w:rPr>
+          <w:noProof/>
+        </w:rPr>
+        <w:t>8</w:t>
+      </w:r>
+      <w:r>
+        <w:rPr>
+          <w:noProof/>
+        </w:rPr>
+        <w:fldChar w:fldCharType="end"/>
+      </w:r>
+      <w:bookmarkEnd w:id="160"/>
       <w:r>
         <w:t>: RPD Error</w:t>
       </w:r>
@@ -5631,7 +5942,7 @@
                           <pic:cNvPicPr/>
                         </pic:nvPicPr>
                         <pic:blipFill>
-                          <a:blip r:embed="rId17" cstate="print">
+                          <a:blip r:embed="rId21" cstate="print">
                             <a:extLst>
                               <a:ext uri="{28A0092B-C50C-407E-A947-70E740481C1C}">
                                 <a14:useLocalDpi xmlns:a14="http://schemas.microsoft.com/office/drawing/2010/main" val="0"/>
@@ -5663,19 +5974,32 @@
               <w:pStyle w:val="Caption"/>
               <w:jc w:val="center"/>
             </w:pPr>
-            <w:bookmarkStart w:id="144" w:name="_Ref93309739"/>
+            <w:bookmarkStart w:id="161" w:name="_Ref93309739"/>
             <w:r>
               <w:t xml:space="preserve">Figure </w:t>
             </w:r>
-            <w:fldSimple w:instr=" SEQ Figure \* ARABIC ">
-              <w:r>
-                <w:rPr>
-                  <w:noProof/>
-                </w:rPr>
-                <w:t>9</w:t>
-              </w:r>
-            </w:fldSimple>
-            <w:bookmarkEnd w:id="144"/>
+            <w:r>
+              <w:fldChar w:fldCharType="begin"/>
+            </w:r>
+            <w:r>
+              <w:instrText xml:space="preserve"> SEQ Figure \* ARABIC </w:instrText>
+            </w:r>
+            <w:r>
+              <w:fldChar w:fldCharType="separate"/>
+            </w:r>
+            <w:r>
+              <w:rPr>
+                <w:noProof/>
+              </w:rPr>
+              <w:t>9</w:t>
+            </w:r>
+            <w:r>
+              <w:rPr>
+                <w:noProof/>
+              </w:rPr>
+              <w:fldChar w:fldCharType="end"/>
+            </w:r>
+            <w:bookmarkEnd w:id="161"/>
             <w:r>
               <w:t>: Raw Error Variation for Rotational Degrees of Freedom with Wave Heading</w:t>
             </w:r>
@@ -5746,7 +6070,7 @@
                           <pic:cNvPicPr/>
                         </pic:nvPicPr>
                         <pic:blipFill>
-                          <a:blip r:embed="rId18" cstate="print">
+                          <a:blip r:embed="rId22" cstate="print">
                             <a:extLst>
                               <a:ext uri="{28A0092B-C50C-407E-A947-70E740481C1C}">
                                 <a14:useLocalDpi xmlns:a14="http://schemas.microsoft.com/office/drawing/2010/main" val="0"/>
@@ -5778,19 +6102,32 @@
               <w:pStyle w:val="Caption"/>
               <w:jc w:val="center"/>
             </w:pPr>
-            <w:bookmarkStart w:id="145" w:name="_Ref93309757"/>
+            <w:bookmarkStart w:id="162" w:name="_Ref93309757"/>
             <w:r>
               <w:t xml:space="preserve">Figure </w:t>
             </w:r>
-            <w:fldSimple w:instr=" SEQ Figure \* ARABIC ">
-              <w:r>
-                <w:rPr>
-                  <w:noProof/>
-                </w:rPr>
-                <w:t>10</w:t>
-              </w:r>
-            </w:fldSimple>
-            <w:bookmarkEnd w:id="145"/>
+            <w:r>
+              <w:fldChar w:fldCharType="begin"/>
+            </w:r>
+            <w:r>
+              <w:instrText xml:space="preserve"> SEQ Figure \* ARABIC </w:instrText>
+            </w:r>
+            <w:r>
+              <w:fldChar w:fldCharType="separate"/>
+            </w:r>
+            <w:r>
+              <w:rPr>
+                <w:noProof/>
+              </w:rPr>
+              <w:t>10</w:t>
+            </w:r>
+            <w:r>
+              <w:rPr>
+                <w:noProof/>
+              </w:rPr>
+              <w:fldChar w:fldCharType="end"/>
+            </w:r>
+            <w:bookmarkEnd w:id="162"/>
             <w:r>
               <w:t>: Raw Error Variation for Linear Degrees of Freedom with Wave Heading</w:t>
             </w:r>
@@ -5865,7 +6202,7 @@
                     <pic:cNvPicPr/>
                   </pic:nvPicPr>
                   <pic:blipFill>
-                    <a:blip r:embed="rId19" cstate="print">
+                    <a:blip r:embed="rId23" cstate="print">
                       <a:extLst>
                         <a:ext uri="{28A0092B-C50C-407E-A947-70E740481C1C}">
                           <a14:useLocalDpi xmlns:a14="http://schemas.microsoft.com/office/drawing/2010/main" val="0"/>
@@ -5897,19 +6234,32 @@
         <w:pStyle w:val="Caption"/>
         <w:jc w:val="center"/>
       </w:pPr>
-      <w:bookmarkStart w:id="146" w:name="_Ref93309788"/>
+      <w:bookmarkStart w:id="163" w:name="_Ref93309788"/>
       <w:r>
         <w:t xml:space="preserve">Figure </w:t>
       </w:r>
-      <w:fldSimple w:instr=" SEQ Figure \* ARABIC ">
-        <w:r>
-          <w:rPr>
-            <w:noProof/>
-          </w:rPr>
-          <w:t>11</w:t>
-        </w:r>
-      </w:fldSimple>
-      <w:bookmarkEnd w:id="146"/>
+      <w:r>
+        <w:fldChar w:fldCharType="begin"/>
+      </w:r>
+      <w:r>
+        <w:instrText xml:space="preserve"> SEQ Figure \* ARABIC </w:instrText>
+      </w:r>
+      <w:r>
+        <w:fldChar w:fldCharType="separate"/>
+      </w:r>
+      <w:r>
+        <w:rPr>
+          <w:noProof/>
+        </w:rPr>
+        <w:t>11</w:t>
+      </w:r>
+      <w:r>
+        <w:rPr>
+          <w:noProof/>
+        </w:rPr>
+        <w:fldChar w:fldCharType="end"/>
+      </w:r>
+      <w:bookmarkEnd w:id="163"/>
       <w:r>
         <w:t>: RPD Error Variation with Degree of Freedom</w:t>
       </w:r>
@@ -5931,7 +6281,7 @@
         </w:tblBorders>
         <w:tblLayout w:type="fixed"/>
         <w:tblLook w:val="04A0" w:firstRow="1" w:lastRow="0" w:firstColumn="1" w:lastColumn="0" w:noHBand="0" w:noVBand="1"/>
-        <w:tblPrChange w:id="147" w:author="Frizzell, James A" w:date="2022-02-12T13:47:00Z">
+        <w:tblPrChange w:id="164" w:author="Frizzell, James A" w:date="2022-02-12T13:47:00Z">
           <w:tblPr>
             <w:tblStyle w:val="TableGrid"/>
             <w:tblW w:w="0" w:type="auto"/>
@@ -5950,7 +6300,7 @@
       <w:tblGrid>
         <w:gridCol w:w="4675"/>
         <w:gridCol w:w="4675"/>
-        <w:tblGridChange w:id="148">
+        <w:tblGridChange w:id="165">
           <w:tblGrid>
             <w:gridCol w:w="5589"/>
             <w:gridCol w:w="3771"/>
@@ -5964,7 +6314,7 @@
         <w:tc>
           <w:tcPr>
             <w:tcW w:w="4675" w:type="dxa"/>
-            <w:tcPrChange w:id="149" w:author="Frizzell, James A" w:date="2022-02-12T13:47:00Z">
+            <w:tcPrChange w:id="166" w:author="Frizzell, James A" w:date="2022-02-12T13:47:00Z">
               <w:tcPr>
                 <w:tcW w:w="4765" w:type="dxa"/>
               </w:tcPr>
@@ -5975,10 +6325,10 @@
               <w:keepNext/>
               <w:jc w:val="center"/>
               <w:rPr>
-                <w:ins w:id="150" w:author="Frizzell, James A" w:date="2022-02-12T13:45:00Z"/>
+                <w:ins w:id="167" w:author="Frizzell, James A" w:date="2022-02-12T13:45:00Z"/>
               </w:rPr>
             </w:pPr>
-            <w:ins w:id="151" w:author="Frizzell, James A" w:date="2022-02-12T13:45:00Z">
+            <w:ins w:id="168" w:author="Frizzell, James A" w:date="2022-02-12T13:45:00Z">
               <w:r>
                 <w:rPr>
                   <w:noProof/>
@@ -5999,7 +6349,7 @@
                             <pic:cNvPicPr/>
                           </pic:nvPicPr>
                           <pic:blipFill>
-                            <a:blip r:embed="rId20" cstate="print">
+                            <a:blip r:embed="rId24" cstate="print">
                               <a:extLst>
                                 <a:ext uri="{28A0092B-C50C-407E-A947-70E740481C1C}">
                                   <a14:useLocalDpi xmlns:a14="http://schemas.microsoft.com/office/drawing/2010/main" val="0"/>
@@ -6032,19 +6382,23 @@
               <w:pStyle w:val="Caption"/>
               <w:jc w:val="center"/>
               <w:rPr>
-                <w:del w:id="152" w:author="Frizzell, James A" w:date="2022-02-12T13:46:00Z"/>
+                <w:del w:id="169" w:author="Frizzell, James A" w:date="2022-02-12T13:46:00Z"/>
               </w:rPr>
-              <w:pPrChange w:id="153" w:author="Frizzell, James A" w:date="2022-02-12T13:46:00Z">
+              <w:pPrChange w:id="170" w:author="Frizzell, James A" w:date="2022-02-12T13:46:00Z">
                 <w:pPr>
                   <w:keepNext/>
                 </w:pPr>
               </w:pPrChange>
             </w:pPr>
-            <w:ins w:id="154" w:author="Frizzell, James A" w:date="2022-02-12T13:45:00Z">
+            <w:ins w:id="171" w:author="Frizzell, James A" w:date="2022-02-12T13:45:00Z">
               <w:r>
                 <w:t xml:space="preserve">Figure </w:t>
               </w:r>
               <w:r>
+                <w:rPr>
+                  <w:b w:val="0"/>
+                  <w:iCs w:val="0"/>
+                </w:rPr>
                 <w:fldChar w:fldCharType="begin"/>
               </w:r>
               <w:r>
@@ -6052,9 +6406,13 @@
               </w:r>
             </w:ins>
             <w:r>
+              <w:rPr>
+                <w:b w:val="0"/>
+                <w:iCs w:val="0"/>
+              </w:rPr>
               <w:fldChar w:fldCharType="separate"/>
             </w:r>
-            <w:ins w:id="155" w:author="Frizzell, James A" w:date="2022-02-12T13:45:00Z">
+            <w:ins w:id="172" w:author="Frizzell, James A" w:date="2022-02-12T13:45:00Z">
               <w:r>
                 <w:rPr>
                   <w:noProof/>
@@ -6062,6 +6420,10 @@
                 <w:t>12</w:t>
               </w:r>
               <w:r>
+                <w:rPr>
+                  <w:b w:val="0"/>
+                  <w:iCs w:val="0"/>
+                </w:rPr>
                 <w:fldChar w:fldCharType="end"/>
               </w:r>
               <w:r>
@@ -6071,8 +6433,12 @@
                 <w:t xml:space="preserve">Raw Error Variation with Rotational Degrees of Freedom. Like </w:t>
               </w:r>
             </w:ins>
-            <w:ins w:id="156" w:author="Frizzell, James A" w:date="2022-02-12T13:46:00Z">
+            <w:ins w:id="173" w:author="Frizzell, James A" w:date="2022-02-12T13:46:00Z">
               <w:r>
+                <w:rPr>
+                  <w:b w:val="0"/>
+                  <w:iCs w:val="0"/>
+                </w:rPr>
                 <w:fldChar w:fldCharType="begin"/>
               </w:r>
               <w:r>
@@ -6080,9 +6446,19 @@
               </w:r>
             </w:ins>
             <w:r>
+              <w:rPr>
+                <w:b w:val="0"/>
+                <w:iCs w:val="0"/>
+              </w:rPr>
+            </w:r>
+            <w:r>
+              <w:rPr>
+                <w:b w:val="0"/>
+                <w:iCs w:val="0"/>
+              </w:rPr>
               <w:fldChar w:fldCharType="separate"/>
             </w:r>
-            <w:ins w:id="157" w:author="Frizzell, James A" w:date="2022-02-12T13:46:00Z">
+            <w:ins w:id="174" w:author="Frizzell, James A" w:date="2022-02-12T13:46:00Z">
               <w:r>
                 <w:t xml:space="preserve">Figure </w:t>
               </w:r>
@@ -6093,12 +6469,20 @@
                 <w:t>9</w:t>
               </w:r>
               <w:r>
+                <w:rPr>
+                  <w:b w:val="0"/>
+                  <w:iCs w:val="0"/>
+                </w:rPr>
                 <w:fldChar w:fldCharType="end"/>
               </w:r>
               <w:r>
                 <w:t xml:space="preserve"> and </w:t>
               </w:r>
               <w:r>
+                <w:rPr>
+                  <w:b w:val="0"/>
+                  <w:iCs w:val="0"/>
+                </w:rPr>
                 <w:fldChar w:fldCharType="begin"/>
               </w:r>
               <w:r>
@@ -6106,9 +6490,19 @@
               </w:r>
             </w:ins>
             <w:r>
+              <w:rPr>
+                <w:b w:val="0"/>
+                <w:iCs w:val="0"/>
+              </w:rPr>
+            </w:r>
+            <w:r>
+              <w:rPr>
+                <w:b w:val="0"/>
+                <w:iCs w:val="0"/>
+              </w:rPr>
               <w:fldChar w:fldCharType="separate"/>
             </w:r>
-            <w:ins w:id="158" w:author="Frizzell, James A" w:date="2022-02-12T13:46:00Z">
+            <w:ins w:id="175" w:author="Frizzell, James A" w:date="2022-02-12T13:46:00Z">
               <w:r>
                 <w:t xml:space="preserve">Figure </w:t>
               </w:r>
@@ -6119,17 +6513,23 @@
                 <w:t>10</w:t>
               </w:r>
               <w:r>
+                <w:rPr>
+                  <w:b w:val="0"/>
+                  <w:iCs w:val="0"/>
+                </w:rPr>
                 <w:fldChar w:fldCharType="end"/>
               </w:r>
             </w:ins>
-            <w:ins w:id="159" w:author="Frizzell, James A" w:date="2022-02-12T13:45:00Z">
+            <w:ins w:id="176" w:author="Frizzell, James A" w:date="2022-02-12T13:45:00Z">
               <w:r>
                 <w:t>, the degrees of freedom with high raw error are the same degrees of freedom with low RPD error.</w:t>
               </w:r>
             </w:ins>
-            <w:del w:id="160" w:author="Frizzell, James A" w:date="2022-02-12T13:38:00Z">
+            <w:del w:id="177" w:author="Frizzell, James A" w:date="2022-02-12T13:38:00Z">
               <w:r>
                 <w:rPr>
+                  <w:b w:val="0"/>
+                  <w:iCs w:val="0"/>
                   <w:noProof/>
                 </w:rPr>
                 <w:drawing>
@@ -6148,7 +6548,7 @@
                             <pic:cNvPicPr/>
                           </pic:nvPicPr>
                           <pic:blipFill>
-                            <a:blip r:embed="rId21">
+                            <a:blip r:embed="rId25">
                               <a:extLst>
                                 <a:ext uri="{28A0092B-C50C-407E-A947-70E740481C1C}">
                                   <a14:useLocalDpi xmlns:a14="http://schemas.microsoft.com/office/drawing/2010/main" val="0"/>
@@ -6190,8 +6590,8 @@
               <w:pStyle w:val="Caption"/>
               <w:jc w:val="center"/>
             </w:pPr>
-            <w:bookmarkStart w:id="161" w:name="_Ref93677836"/>
-            <w:del w:id="162" w:author="Frizzell, James A" w:date="2022-02-12T13:46:00Z">
+            <w:bookmarkStart w:id="178" w:name="_Ref93677836"/>
+            <w:del w:id="179" w:author="Frizzell, James A" w:date="2022-02-12T13:46:00Z">
               <w:r>
                 <w:delText xml:space="preserve">Figure </w:delText>
               </w:r>
@@ -6216,7 +6616,7 @@
                 </w:rPr>
                 <w:fldChar w:fldCharType="end"/>
               </w:r>
-              <w:bookmarkEnd w:id="161"/>
+              <w:bookmarkEnd w:id="178"/>
               <w:r>
                 <w:delText>: Raw Error Variation with Rotational Degrees of Freedom</w:delText>
               </w:r>
@@ -6286,7 +6686,7 @@
         <w:tc>
           <w:tcPr>
             <w:tcW w:w="4675" w:type="dxa"/>
-            <w:tcPrChange w:id="163" w:author="Frizzell, James A" w:date="2022-02-12T13:47:00Z">
+            <w:tcPrChange w:id="180" w:author="Frizzell, James A" w:date="2022-02-12T13:47:00Z">
               <w:tcPr>
                 <w:tcW w:w="4595" w:type="dxa"/>
               </w:tcPr>
@@ -6297,15 +6697,15 @@
               <w:keepNext/>
               <w:jc w:val="center"/>
               <w:rPr>
-                <w:del w:id="164" w:author="Frizzell, James A" w:date="2022-02-12T13:43:00Z"/>
+                <w:del w:id="181" w:author="Frizzell, James A" w:date="2022-02-12T13:43:00Z"/>
               </w:rPr>
-              <w:pPrChange w:id="165" w:author="Frizzell, James A" w:date="2022-02-12T13:42:00Z">
+              <w:pPrChange w:id="182" w:author="Frizzell, James A" w:date="2022-02-12T13:42:00Z">
                 <w:pPr>
                   <w:keepNext/>
                 </w:pPr>
               </w:pPrChange>
             </w:pPr>
-            <w:del w:id="166" w:author="Frizzell, James A" w:date="2022-02-12T13:38:00Z">
+            <w:del w:id="183" w:author="Frizzell, James A" w:date="2022-02-12T13:38:00Z">
               <w:r>
                 <w:rPr>
                   <w:noProof/>
@@ -6326,7 +6726,7 @@
                             <pic:cNvPicPr/>
                           </pic:nvPicPr>
                           <pic:blipFill rotWithShape="1">
-                            <a:blip r:embed="rId22" cstate="print">
+                            <a:blip r:embed="rId26" cstate="print">
                               <a:extLst>
                                 <a:ext uri="{28A0092B-C50C-407E-A947-70E740481C1C}">
                                   <a14:useLocalDpi xmlns:a14="http://schemas.microsoft.com/office/drawing/2010/main" val="0"/>
@@ -6368,9 +6768,9 @@
               <w:spacing w:after="0"/>
               <w:jc w:val="center"/>
               <w:rPr>
-                <w:ins w:id="167" w:author="Frizzell, James A" w:date="2022-02-12T13:46:00Z"/>
+                <w:ins w:id="184" w:author="Frizzell, James A" w:date="2022-02-12T13:46:00Z"/>
               </w:rPr>
-              <w:pPrChange w:id="168" w:author="Frizzell, James A" w:date="2022-02-12T13:46:00Z">
+              <w:pPrChange w:id="185" w:author="Frizzell, James A" w:date="2022-02-12T13:46:00Z">
                 <w:pPr>
                   <w:pStyle w:val="Caption"/>
                   <w:spacing w:after="0"/>
@@ -6378,8 +6778,8 @@
                 </w:pPr>
               </w:pPrChange>
             </w:pPr>
-            <w:bookmarkStart w:id="169" w:name="_Ref93677837"/>
-            <w:ins w:id="170" w:author="Frizzell, James A" w:date="2022-02-12T13:41:00Z">
+            <w:bookmarkStart w:id="186" w:name="_Ref93677837"/>
+            <w:ins w:id="187" w:author="Frizzell, James A" w:date="2022-02-12T13:41:00Z">
               <w:r>
                 <w:rPr>
                   <w:noProof/>
@@ -6400,7 +6800,7 @@
                             <pic:cNvPicPr/>
                           </pic:nvPicPr>
                           <pic:blipFill>
-                            <a:blip r:embed="rId23">
+                            <a:blip r:embed="rId27">
                               <a:extLst>
                                 <a:ext uri="{28A0092B-C50C-407E-A947-70E740481C1C}">
                                   <a14:useLocalDpi xmlns:a14="http://schemas.microsoft.com/office/drawing/2010/main" val="0"/>
@@ -6433,7 +6833,7 @@
               <w:pStyle w:val="Caption"/>
               <w:jc w:val="center"/>
             </w:pPr>
-            <w:ins w:id="171" w:author="Frizzell, James A" w:date="2022-02-12T13:46:00Z">
+            <w:ins w:id="188" w:author="Frizzell, James A" w:date="2022-02-12T13:46:00Z">
               <w:r>
                 <w:t xml:space="preserve">Figure </w:t>
               </w:r>
@@ -6447,7 +6847,7 @@
             <w:r>
               <w:fldChar w:fldCharType="separate"/>
             </w:r>
-            <w:ins w:id="172" w:author="Frizzell, James A" w:date="2022-02-12T13:46:00Z">
+            <w:ins w:id="189" w:author="Frizzell, James A" w:date="2022-02-12T13:46:00Z">
               <w:r>
                 <w:rPr>
                   <w:noProof/>
@@ -6461,7 +6861,7 @@
                 <w:t xml:space="preserve">: Raw Error Variation with Linear Degrees of Freedom. The sway degree of freedom has both high raw error and high RPD error, seen in </w:t>
               </w:r>
             </w:ins>
-            <w:ins w:id="173" w:author="Frizzell, James A" w:date="2022-02-12T13:47:00Z">
+            <w:ins w:id="190" w:author="Frizzell, James A" w:date="2022-02-12T13:47:00Z">
               <w:r>
                 <w:fldChar w:fldCharType="begin"/>
               </w:r>
@@ -6472,7 +6872,7 @@
             <w:r>
               <w:fldChar w:fldCharType="separate"/>
             </w:r>
-            <w:ins w:id="174" w:author="Frizzell, James A" w:date="2022-02-12T13:47:00Z">
+            <w:ins w:id="191" w:author="Frizzell, James A" w:date="2022-02-12T13:47:00Z">
               <w:r>
                 <w:t xml:space="preserve">Figure </w:t>
               </w:r>
@@ -6486,12 +6886,12 @@
                 <w:fldChar w:fldCharType="end"/>
               </w:r>
             </w:ins>
-            <w:ins w:id="175" w:author="Frizzell, James A" w:date="2022-02-12T13:46:00Z">
+            <w:ins w:id="192" w:author="Frizzell, James A" w:date="2022-02-12T13:46:00Z">
               <w:r>
                 <w:t>.</w:t>
               </w:r>
             </w:ins>
-            <w:del w:id="176" w:author="Frizzell, James A" w:date="2022-02-12T13:46:00Z">
+            <w:del w:id="193" w:author="Frizzell, James A" w:date="2022-02-12T13:46:00Z">
               <w:r>
                 <w:delText xml:space="preserve">Figure </w:delText>
               </w:r>
@@ -6516,7 +6916,7 @@
                 </w:rPr>
                 <w:fldChar w:fldCharType="end"/>
               </w:r>
-              <w:bookmarkEnd w:id="169"/>
+              <w:bookmarkEnd w:id="186"/>
               <w:r>
                 <w:delText>: Raw Error Variation with Linear Degrees of Freedom</w:delText>
               </w:r>
@@ -6564,9 +6964,9 @@
         <w:spacing w:after="240"/>
         <w:jc w:val="left"/>
         <w:rPr>
-          <w:del w:id="177" w:author="Frizzell, James A" w:date="2022-02-12T13:38:00Z"/>
+          <w:del w:id="194" w:author="Frizzell, James A" w:date="2022-02-12T13:38:00Z"/>
         </w:rPr>
-        <w:pPrChange w:id="178" w:author="Frizzell, James A" w:date="2022-02-01T18:55:00Z">
+        <w:pPrChange w:id="195" w:author="Frizzell, James A" w:date="2022-02-01T18:55:00Z">
           <w:pPr/>
         </w:pPrChange>
       </w:pPr>
@@ -6588,9 +6988,9 @@
         <w:spacing w:after="240"/>
         <w:jc w:val="left"/>
         <w:rPr>
-          <w:ins w:id="179" w:author="Frizzell, James A" w:date="2022-02-12T13:37:00Z"/>
+          <w:ins w:id="196" w:author="Frizzell, James A" w:date="2022-02-12T13:37:00Z"/>
         </w:rPr>
-        <w:pPrChange w:id="180" w:author="Frizzell, James A" w:date="2022-02-12T13:38:00Z">
+        <w:pPrChange w:id="197" w:author="Frizzell, James A" w:date="2022-02-12T13:38:00Z">
           <w:pPr/>
         </w:pPrChange>
       </w:pPr>
@@ -6629,7 +7029,7 @@
       <w:r>
         <w:t xml:space="preserve"> reported that </w:t>
       </w:r>
-      <w:ins w:id="181" w:author="Frizzell, James A" w:date="2022-02-12T14:09:00Z">
+      <w:ins w:id="198" w:author="Frizzell, James A" w:date="2022-02-12T14:09:00Z">
         <w:r>
           <w:t>586</w:t>
         </w:r>
@@ -6643,7 +7043,7 @@
           <w:t xml:space="preserve"> </w:t>
         </w:r>
       </w:ins>
-      <w:del w:id="182" w:author="Frizzell, James A" w:date="2022-02-12T14:09:00Z">
+      <w:del w:id="199" w:author="Frizzell, James A" w:date="2022-02-12T14:09:00Z">
         <w:r>
           <w:delText xml:space="preserve">543,929 </w:delText>
         </w:r>
@@ -6651,12 +7051,12 @@
       <w:r>
         <w:t xml:space="preserve">function calls were executed within </w:t>
       </w:r>
-      <w:ins w:id="183" w:author="Frizzell, James A" w:date="2022-02-12T14:10:00Z">
+      <w:ins w:id="200" w:author="Frizzell, James A" w:date="2022-02-12T14:10:00Z">
         <w:r>
           <w:t>0.413</w:t>
         </w:r>
       </w:ins>
-      <w:del w:id="184" w:author="Frizzell, James A" w:date="2022-02-12T14:10:00Z">
+      <w:del w:id="201" w:author="Frizzell, James A" w:date="2022-02-12T14:10:00Z">
         <w:r>
           <w:delText>0.382</w:delText>
         </w:r>
@@ -6672,12 +7072,12 @@
       <w:r>
         <w:t xml:space="preserve"> averaged an execution time of 0.</w:t>
       </w:r>
-      <w:del w:id="185" w:author="Frizzell, James A" w:date="2022-02-12T14:09:00Z">
+      <w:del w:id="202" w:author="Frizzell, James A" w:date="2022-02-12T14:09:00Z">
         <w:r>
           <w:delText xml:space="preserve">138 </w:delText>
         </w:r>
       </w:del>
-      <w:ins w:id="186" w:author="Frizzell, James A" w:date="2022-02-12T14:09:00Z">
+      <w:ins w:id="203" w:author="Frizzell, James A" w:date="2022-02-12T14:09:00Z">
         <w:r>
           <w:t>1</w:t>
         </w:r>
@@ -6691,27 +7091,27 @@
       <w:r>
         <w:t>seconds across 100 trials.</w:t>
       </w:r>
-      <w:ins w:id="187" w:author="Frizzell, James A" w:date="2022-02-02T21:28:00Z">
+      <w:ins w:id="204" w:author="Frizzell, James A" w:date="2022-02-02T21:28:00Z">
         <w:r>
           <w:t xml:space="preserve"> This was performed on a Windows 11 System with 32 GB RAM and a i7-12000KF </w:t>
         </w:r>
       </w:ins>
-      <w:ins w:id="188" w:author="Frizzell, James A" w:date="2022-02-12T13:48:00Z">
+      <w:ins w:id="205" w:author="Frizzell, James A" w:date="2022-02-12T13:48:00Z">
         <w:r>
           <w:t>clocked</w:t>
         </w:r>
       </w:ins>
-      <w:ins w:id="189" w:author="Frizzell, James A" w:date="2022-02-02T21:28:00Z">
+      <w:ins w:id="206" w:author="Frizzell, James A" w:date="2022-02-02T21:28:00Z">
         <w:r>
           <w:t xml:space="preserve"> at 3.6 </w:t>
         </w:r>
       </w:ins>
-      <w:ins w:id="190" w:author="Frizzell, James A" w:date="2022-02-02T21:29:00Z">
+      <w:ins w:id="207" w:author="Frizzell, James A" w:date="2022-02-02T21:29:00Z">
         <w:r>
           <w:t>GHz.</w:t>
         </w:r>
       </w:ins>
-      <w:ins w:id="191" w:author="Frizzell, James A" w:date="2022-02-12T13:38:00Z">
+      <w:ins w:id="208" w:author="Frizzell, James A" w:date="2022-02-12T13:38:00Z">
         <w:r>
           <w:rPr>
             <w:noProof/>
@@ -6723,23 +7123,23 @@
     <w:p>
       <w:pPr>
         <w:rPr>
-          <w:del w:id="192" w:author="Frizzell, James A" w:date="2022-02-01T18:45:00Z"/>
+          <w:del w:id="209" w:author="Frizzell, James A" w:date="2022-02-01T18:45:00Z"/>
         </w:rPr>
       </w:pPr>
       <w:r>
         <w:t>The time to</w:t>
       </w:r>
-      <w:ins w:id="193" w:author="Frizzell, James A" w:date="2022-02-02T21:32:00Z">
+      <w:ins w:id="210" w:author="Frizzell, James A" w:date="2022-02-02T21:32:00Z">
         <w:r>
           <w:t xml:space="preserve"> specify barge dimensions and run the </w:t>
         </w:r>
       </w:ins>
-      <w:del w:id="194" w:author="Frizzell, James A" w:date="2022-02-02T21:32:00Z">
+      <w:del w:id="211" w:author="Frizzell, James A" w:date="2022-02-02T21:32:00Z">
         <w:r>
           <w:delText xml:space="preserve"> </w:delText>
         </w:r>
       </w:del>
-      <w:del w:id="195" w:author="Frizzell, James A" w:date="2022-02-02T21:27:00Z">
+      <w:del w:id="212" w:author="Frizzell, James A" w:date="2022-02-02T21:27:00Z">
         <w:r>
           <w:delText>model</w:delText>
         </w:r>
@@ -6750,17 +7150,17 @@
       <w:r>
         <w:t>simulat</w:t>
       </w:r>
-      <w:ins w:id="196" w:author="Frizzell, James A" w:date="2022-02-02T21:32:00Z">
+      <w:ins w:id="213" w:author="Frizzell, James A" w:date="2022-02-02T21:32:00Z">
         <w:r>
           <w:t>ion</w:t>
         </w:r>
       </w:ins>
-      <w:del w:id="197" w:author="Frizzell, James A" w:date="2022-02-02T21:32:00Z">
+      <w:del w:id="214" w:author="Frizzell, James A" w:date="2022-02-02T21:32:00Z">
         <w:r>
           <w:delText>e</w:delText>
         </w:r>
       </w:del>
-      <w:del w:id="198" w:author="Frizzell, James A" w:date="2022-02-02T21:33:00Z">
+      <w:del w:id="215" w:author="Frizzell, James A" w:date="2022-02-02T21:33:00Z">
         <w:r>
           <w:delText xml:space="preserve"> a barge</w:delText>
         </w:r>
@@ -6783,7 +7183,7 @@
       <w:r>
         <w:t xml:space="preserve"> during testing. Comparatively, </w:t>
       </w:r>
-      <w:ins w:id="199" w:author="Frizzell, James A" w:date="2022-02-02T21:33:00Z">
+      <w:ins w:id="216" w:author="Frizzell, James A" w:date="2022-02-02T21:33:00Z">
         <w:r>
           <w:t xml:space="preserve">creating a CAD </w:t>
         </w:r>
@@ -6791,7 +7191,7 @@
       <w:r>
         <w:t>model</w:t>
       </w:r>
-      <w:del w:id="200" w:author="Frizzell, James A" w:date="2022-02-02T21:33:00Z">
+      <w:del w:id="217" w:author="Frizzell, James A" w:date="2022-02-02T21:33:00Z">
         <w:r>
           <w:delText>ling</w:delText>
         </w:r>
@@ -6800,7 +7200,7 @@
         <w:t xml:space="preserve"> the same barge in ANSYS </w:t>
       </w:r>
       <w:proofErr w:type="spellStart"/>
-      <w:ins w:id="201" w:author="Frizzell, James A" w:date="2022-02-02T21:27:00Z">
+      <w:ins w:id="218" w:author="Frizzell, James A" w:date="2022-02-02T21:27:00Z">
         <w:r>
           <w:t>DesignModeler</w:t>
         </w:r>
@@ -6812,17 +7212,17 @@
       <w:r>
         <w:t>and simulating the results in AQWA averaged 10 minutes</w:t>
       </w:r>
-      <w:del w:id="202" w:author="Frizzell, James A" w:date="2022-02-12T13:48:00Z">
+      <w:del w:id="219" w:author="Frizzell, James A" w:date="2022-02-12T13:48:00Z">
         <w:r>
           <w:delText>, not including an additional 5 minutes to open ANSYS Work</w:delText>
         </w:r>
       </w:del>
-      <w:ins w:id="203" w:author="Frizzell, James A" w:date="2022-02-02T21:30:00Z">
+      <w:ins w:id="220" w:author="Frizzell, James A" w:date="2022-02-02T21:30:00Z">
         <w:r>
           <w:t>.</w:t>
         </w:r>
       </w:ins>
-      <w:del w:id="204" w:author="Frizzell, James A" w:date="2022-02-02T21:30:00Z">
+      <w:del w:id="221" w:author="Frizzell, James A" w:date="2022-02-02T21:30:00Z">
         <w:r>
           <w:delText>bench.</w:delText>
         </w:r>
@@ -6831,7 +7231,7 @@
     <w:p>
       <w:pPr>
         <w:rPr>
-          <w:ins w:id="205" w:author="Frizzell, James A" w:date="2022-02-02T21:29:00Z"/>
+          <w:ins w:id="222" w:author="Frizzell, James A" w:date="2022-02-02T21:29:00Z"/>
         </w:rPr>
       </w:pPr>
     </w:p>
@@ -6840,22 +7240,22 @@
         <w:lastRenderedPageBreak/>
         <w:t xml:space="preserve">When considering the time spent on design modelling, the use of the NN model is much more efficient than the commercial alternatives due to its simplicity. </w:t>
       </w:r>
-      <w:ins w:id="206" w:author="Frizzell, James A" w:date="2022-02-02T21:30:00Z">
+      <w:ins w:id="223" w:author="Frizzell, James A" w:date="2022-02-02T21:30:00Z">
         <w:r>
           <w:t>Because the software is based in Python</w:t>
         </w:r>
       </w:ins>
-      <w:ins w:id="207" w:author="Frizzell, James A" w:date="2022-02-02T21:31:00Z">
+      <w:ins w:id="224" w:author="Frizzell, James A" w:date="2022-02-02T21:31:00Z">
         <w:r>
           <w:t xml:space="preserve"> and uses a defined class-structure to process user inputs, it can easily be integrated in other systems. </w:t>
         </w:r>
       </w:ins>
-      <w:del w:id="208" w:author="Frizzell, James A" w:date="2022-02-02T21:31:00Z">
+      <w:del w:id="225" w:author="Frizzell, James A" w:date="2022-02-02T21:31:00Z">
         <w:r>
           <w:delText>Of course</w:delText>
         </w:r>
       </w:del>
-      <w:ins w:id="209" w:author="Frizzell, James A" w:date="2022-02-02T21:31:00Z">
+      <w:ins w:id="226" w:author="Frizzell, James A" w:date="2022-02-02T21:31:00Z">
         <w:r>
           <w:t>However</w:t>
         </w:r>
@@ -6874,7 +7274,7 @@
       <w:r>
         <w:t xml:space="preserve"> forces, or damping</w:t>
       </w:r>
-      <w:ins w:id="210" w:author="Frizzell, James A" w:date="2022-02-02T21:30:00Z">
+      <w:ins w:id="227" w:author="Frizzell, James A" w:date="2022-02-02T21:30:00Z">
         <w:r>
           <w:t xml:space="preserve"> – all of which can be evaluated in ANSYS AQWA</w:t>
         </w:r>
@@ -6882,7 +7282,7 @@
       <w:r>
         <w:t xml:space="preserve">. Such capabilities could be added in the future, but the dataset would need to be expanded. </w:t>
       </w:r>
-      <w:del w:id="211" w:author="Fuerth, Mirjam" w:date="2022-02-02T09:11:00Z">
+      <w:del w:id="228" w:author="Fuerth, Mirjam" w:date="2022-02-02T09:11:00Z">
         <w:r>
           <w:delText>The data preprocessing procedure would also need to be changed to match the new data.</w:delText>
         </w:r>
@@ -6898,7 +7298,21 @@
     </w:p>
     <w:p>
       <w:r>
-        <w:t xml:space="preserve">This paper outlines the process by which the predictive model was created and tuned. Bypassing the computationally expensive CAD models and providing another path for vessel design to grow into will assist in the development of digital twins in the modern era. The model creation starts with the collection of RAO data from known sources. In the case that this data is unavailable, RAO curves must be generated with a modelling software. Fitting the raw data to a curve of a general equation allows for the simple expression of the form shape of the responses. Simplifying the data is important when setting up a neural network, as having a lower number of outputs improves accuracy when supplying the same amount of input data. A neural network is set up and adjusted to produce the most accurate results for the </w:t>
+        <w:t xml:space="preserve">This paper outlines the process by which the predictive model was created and tuned. Bypassing the computationally expensive CAD models and providing another path for vessel design to grow into will assist in the development of digital twins in the modern era. The model creation starts with the collection of RAO data from known sources. In the case that this data is unavailable, RAO curves must be generated with a modelling software. Fitting the raw data to a curve of a general equation allows for the simple expression of the form shape of the responses. Simplifying the data is important when setting up a neural network, as having a lower number of outputs improves accuracy when supplying the same amount of input data. A neural network is set up and adjusted to produce the </w:t>
+      </w:r>
+      <w:commentRangeStart w:id="229"/>
+      <w:r>
+        <w:t>most accurate</w:t>
+      </w:r>
+      <w:commentRangeEnd w:id="229"/>
+      <w:r>
+        <w:rPr>
+          <w:rStyle w:val="CommentReference"/>
+        </w:rPr>
+        <w:commentReference w:id="229"/>
+      </w:r>
+      <w:r>
+        <w:t xml:space="preserve"> results for the </w:t>
       </w:r>
       <w:r>
         <w:t>collected training data, and then implemented into a design studio where engineers can quickly input parameters and investigate the vessel’s response characteristics.</w:t>
@@ -6912,7 +7326,21 @@
         <w:t xml:space="preserve">properly for box barges, the first phase of this research project is complete. Given the accuracy and robustness of the model so far, the proof-of-concept has shown the feasibility </w:t>
       </w:r>
       <w:r>
-        <w:t>of using a neural network to replace the traditional solution process of solving for the RAOs of a vessel.</w:t>
+        <w:t xml:space="preserve">of using a neural network to </w:t>
+      </w:r>
+      <w:commentRangeStart w:id="230"/>
+      <w:r>
+        <w:t>replace</w:t>
+      </w:r>
+      <w:commentRangeEnd w:id="230"/>
+      <w:r>
+        <w:rPr>
+          <w:rStyle w:val="CommentReference"/>
+        </w:rPr>
+        <w:commentReference w:id="230"/>
+      </w:r>
+      <w:r>
+        <w:t xml:space="preserve"> the traditional solution process of solving for the RAOs of a vessel.</w:t>
       </w:r>
     </w:p>
     <w:p>
@@ -7048,7 +7476,7 @@
                 <w:rPr>
                   <w:noProof/>
                 </w:rPr>
-                <w:t xml:space="preserve">Patel, Mohammed Shihab. 2016. "Stability of Offshore Barge Subjected to." </w:t>
+                <w:t xml:space="preserve">Patel, Mohammed Shihab. 2016. "Stability of Offshore Barge Subjected to Parametrric Rolling in Waves." </w:t>
               </w:r>
               <w:r>
                 <w:rPr>
@@ -7077,19 +7505,7 @@
                 <w:rPr>
                   <w:noProof/>
                 </w:rPr>
-                <w:t>Tensorflow. 2022</w:t>
-              </w:r>
-              <w:r>
-                <w:rPr>
-                  <w:noProof/>
-                </w:rPr>
-                <w:t>-a</w:t>
-              </w:r>
-              <w:r>
-                <w:rPr>
-                  <w:noProof/>
-                </w:rPr>
-                <w:t xml:space="preserve">. </w:t>
+                <w:t xml:space="preserve">Tensorflow. 2022. </w:t>
               </w:r>
               <w:r>
                 <w:rPr>
@@ -7111,6 +7527,7 @@
                 <w:pStyle w:val="Bibliography"/>
                 <w:ind w:left="720" w:hanging="720"/>
                 <w:rPr>
+                  <w:del w:id="231" w:author="Frizzell, James A" w:date="2022-02-15T08:31:00Z"/>
                   <w:noProof/>
                 </w:rPr>
               </w:pPr>
@@ -7118,19 +7535,7 @@
                 <w:rPr>
                   <w:noProof/>
                 </w:rPr>
-                <w:t>—. 2022</w:t>
-              </w:r>
-              <w:r>
-                <w:rPr>
-                  <w:noProof/>
-                </w:rPr>
-                <w:t>-b</w:t>
-              </w:r>
-              <w:r>
-                <w:rPr>
-                  <w:noProof/>
-                </w:rPr>
-                <w:t xml:space="preserve">. </w:t>
+                <w:t xml:space="preserve">—. 2022. </w:t>
               </w:r>
               <w:r>
                 <w:rPr>
@@ -7148,6 +7553,13 @@
               </w:r>
             </w:p>
             <w:p>
+              <w:pPr>
+                <w:pStyle w:val="Bibliography"/>
+                <w:ind w:left="720" w:hanging="720"/>
+                <w:pPrChange w:id="232" w:author="Frizzell, James A" w:date="2022-02-15T08:31:00Z">
+                  <w:pPr/>
+                </w:pPrChange>
+              </w:pPr>
               <w:r>
                 <w:rPr>
                   <w:b/>
@@ -7163,9 +7575,9 @@
     </w:sdt>
     <w:p/>
     <w:sectPr>
-      <w:headerReference w:type="default" r:id="rId24"/>
-      <w:footerReference w:type="default" r:id="rId25"/>
-      <w:headerReference w:type="first" r:id="rId26"/>
+      <w:headerReference w:type="default" r:id="rId28"/>
+      <w:footerReference w:type="default" r:id="rId29"/>
+      <w:headerReference w:type="first" r:id="rId30"/>
       <w:pgSz w:w="12240" w:h="15840"/>
       <w:pgMar w:top="1440" w:right="1440" w:bottom="1440" w:left="1440" w:header="720" w:footer="720" w:gutter="0"/>
       <w:cols w:space="720"/>
@@ -7174,6 +7586,306 @@
     </w:sectPr>
   </w:body>
 </w:document>
+</file>
+
+<file path=word/comments.xml><?xml version="1.0" encoding="utf-8"?>
+<w:comments xmlns:wpc="http://schemas.microsoft.com/office/word/2010/wordprocessingCanvas" xmlns:cx="http://schemas.microsoft.com/office/drawing/2014/chartex" xmlns:cx1="http://schemas.microsoft.com/office/drawing/2015/9/8/chartex" xmlns:cx2="http://schemas.microsoft.com/office/drawing/2015/10/21/chartex" xmlns:cx3="http://schemas.microsoft.com/office/drawing/2016/5/9/chartex" xmlns:cx4="http://schemas.microsoft.com/office/drawing/2016/5/10/chartex" xmlns:cx5="http://schemas.microsoft.com/office/drawing/2016/5/11/chartex" xmlns:cx6="http://schemas.microsoft.com/office/drawing/2016/5/12/chartex" xmlns:cx7="http://schemas.microsoft.com/office/drawing/2016/5/13/chartex" xmlns:cx8="http://schemas.microsoft.com/office/drawing/2016/5/14/chartex" xmlns:mc="http://schemas.openxmlformats.org/markup-compatibility/2006" xmlns:aink="http://schemas.microsoft.com/office/drawing/2016/ink" xmlns:am3d="http://schemas.microsoft.com/office/drawing/2017/model3d" xmlns:o="urn:schemas-microsoft-com:office:office" xmlns:r="http://schemas.openxmlformats.org/officeDocument/2006/relationships" xmlns:m="http://schemas.openxmlformats.org/officeDocument/2006/math" xmlns:v="urn:schemas-microsoft-com:vml" xmlns:wp14="http://schemas.microsoft.com/office/word/2010/wordprocessingDrawing" xmlns:wp="http://schemas.openxmlformats.org/drawingml/2006/wordprocessingDrawing" xmlns:w10="urn:schemas-microsoft-com:office:word" xmlns:w="http://schemas.openxmlformats.org/wordprocessingml/2006/main" xmlns:w14="http://schemas.microsoft.com/office/word/2010/wordml" xmlns:w15="http://schemas.microsoft.com/office/word/2012/wordml" xmlns:w16cex="http://schemas.microsoft.com/office/word/2018/wordml/cex" xmlns:w16cid="http://schemas.microsoft.com/office/word/2016/wordml/cid" xmlns:w16="http://schemas.microsoft.com/office/word/2018/wordml" xmlns:w16sdtdh="http://schemas.microsoft.com/office/word/2020/wordml/sdtdatahash" xmlns:w16se="http://schemas.microsoft.com/office/word/2015/wordml/symex" xmlns:wpg="http://schemas.microsoft.com/office/word/2010/wordprocessingGroup" xmlns:wpi="http://schemas.microsoft.com/office/word/2010/wordprocessingInk" xmlns:wne="http://schemas.microsoft.com/office/word/2006/wordml" xmlns:wps="http://schemas.microsoft.com/office/word/2010/wordprocessingShape" mc:Ignorable="w14 w15 w16se w16cid w16 w16cex w16sdtdh wp14">
+  <w:comment w:id="0" w:author="Frizzell, James A" w:date="2022-02-15T08:10:00Z" w:initials="FJA">
+    <w:p>
+      <w:pPr>
+        <w:pStyle w:val="CommentText"/>
+        <w:jc w:val="left"/>
+      </w:pPr>
+      <w:r>
+        <w:rPr>
+          <w:rStyle w:val="CommentReference"/>
+        </w:rPr>
+        <w:annotationRef/>
+      </w:r>
+      <w:r>
+        <w:t>Include rao equation for 6 dof?</w:t>
+      </w:r>
+    </w:p>
+  </w:comment>
+  <w:comment w:id="1" w:author="Frizzell, James A" w:date="2022-02-15T08:06:00Z" w:initials="FJA">
+    <w:p>
+      <w:pPr>
+        <w:pStyle w:val="CommentText"/>
+        <w:jc w:val="left"/>
+      </w:pPr>
+      <w:r>
+        <w:rPr>
+          <w:rStyle w:val="CommentReference"/>
+        </w:rPr>
+        <w:annotationRef/>
+      </w:r>
+      <w:r>
+        <w:t>inaccurate</w:t>
+      </w:r>
+    </w:p>
+  </w:comment>
+  <w:comment w:id="3" w:author="Frizzell, James A" w:date="2022-02-15T08:07:00Z" w:initials="FJA">
+    <w:p>
+      <w:pPr>
+        <w:pStyle w:val="CommentText"/>
+        <w:jc w:val="left"/>
+      </w:pPr>
+      <w:r>
+        <w:rPr>
+          <w:rStyle w:val="CommentReference"/>
+        </w:rPr>
+        <w:annotationRef/>
+      </w:r>
+      <w:r>
+        <w:t>More description of boundary determination</w:t>
+      </w:r>
+    </w:p>
+  </w:comment>
+  <w:comment w:id="5" w:author="Frizzell, James A" w:date="2022-02-15T08:10:00Z" w:initials="FJA">
+    <w:p>
+      <w:pPr>
+        <w:pStyle w:val="CommentText"/>
+        <w:jc w:val="left"/>
+      </w:pPr>
+      <w:r>
+        <w:rPr>
+          <w:rStyle w:val="CommentReference"/>
+        </w:rPr>
+        <w:annotationRef/>
+      </w:r>
+      <w:r>
+        <w:t>immaterial</w:t>
+      </w:r>
+    </w:p>
+  </w:comment>
+  <w:comment w:id="6" w:author="Frizzell, James A" w:date="2022-02-15T08:11:00Z" w:initials="FJA">
+    <w:p>
+      <w:pPr>
+        <w:pStyle w:val="CommentText"/>
+        <w:jc w:val="left"/>
+      </w:pPr>
+      <w:r>
+        <w:rPr>
+          <w:rStyle w:val="CommentReference"/>
+        </w:rPr>
+        <w:annotationRef/>
+      </w:r>
+      <w:r>
+        <w:t>Use lightship approximations for Roll radius gyration instead of direct moments of inertia</w:t>
+      </w:r>
+    </w:p>
+  </w:comment>
+  <w:comment w:id="7" w:author="Frizzell, James A" w:date="2022-02-15T08:12:00Z" w:initials="FJA">
+    <w:p>
+      <w:pPr>
+        <w:pStyle w:val="CommentText"/>
+        <w:jc w:val="left"/>
+      </w:pPr>
+      <w:r>
+        <w:rPr>
+          <w:rStyle w:val="CommentReference"/>
+        </w:rPr>
+        <w:annotationRef/>
+      </w:r>
+      <w:r>
+        <w:t>Specify what x is.</w:t>
+      </w:r>
+    </w:p>
+  </w:comment>
+  <w:comment w:id="8" w:author="Frizzell, James A" w:date="2022-02-15T08:12:00Z" w:initials="FJA">
+    <w:p>
+      <w:pPr>
+        <w:pStyle w:val="CommentText"/>
+        <w:jc w:val="left"/>
+      </w:pPr>
+      <w:r>
+        <w:rPr>
+          <w:rStyle w:val="CommentReference"/>
+        </w:rPr>
+        <w:annotationRef/>
+      </w:r>
+      <w:r>
+        <w:t>How to compute real and complex parts of the RAO?</w:t>
+      </w:r>
+    </w:p>
+  </w:comment>
+  <w:comment w:id="9" w:author="Frizzell, James A" w:date="2022-02-15T08:12:00Z" w:initials="FJA">
+    <w:p>
+      <w:pPr>
+        <w:pStyle w:val="CommentText"/>
+        <w:jc w:val="left"/>
+      </w:pPr>
+      <w:r>
+        <w:rPr>
+          <w:rStyle w:val="CommentReference"/>
+        </w:rPr>
+        <w:annotationRef/>
+      </w:r>
+      <w:r>
+        <w:t>Would this equation work for shapes other than a barge?</w:t>
+      </w:r>
+    </w:p>
+  </w:comment>
+  <w:comment w:id="10" w:author="Frizzell, James A" w:date="2022-02-15T08:13:00Z" w:initials="FJA">
+    <w:p>
+      <w:pPr>
+        <w:pStyle w:val="CommentText"/>
+        <w:jc w:val="left"/>
+      </w:pPr>
+      <w:r>
+        <w:rPr>
+          <w:rStyle w:val="CommentReference"/>
+        </w:rPr>
+        <w:annotationRef/>
+      </w:r>
+      <w:r>
+        <w:t>Clarify that 18 comes from 6 dof * 3</w:t>
+      </w:r>
+    </w:p>
+  </w:comment>
+  <w:comment w:id="11" w:author="Frizzell, James A" w:date="2022-02-15T08:07:00Z" w:initials="FJA">
+    <w:p>
+      <w:pPr>
+        <w:pStyle w:val="CommentText"/>
+        <w:jc w:val="left"/>
+      </w:pPr>
+      <w:r>
+        <w:rPr>
+          <w:rStyle w:val="CommentReference"/>
+        </w:rPr>
+        <w:annotationRef/>
+      </w:r>
+      <w:r>
+        <w:t>Justify this more</w:t>
+      </w:r>
+    </w:p>
+  </w:comment>
+  <w:comment w:id="12" w:author="Frizzell, James A" w:date="2022-02-15T08:08:00Z" w:initials="FJA">
+    <w:p>
+      <w:pPr>
+        <w:pStyle w:val="CommentText"/>
+        <w:jc w:val="left"/>
+      </w:pPr>
+      <w:r>
+        <w:rPr>
+          <w:rStyle w:val="CommentReference"/>
+        </w:rPr>
+        <w:annotationRef/>
+      </w:r>
+      <w:r>
+        <w:t>Perform "cheater" r-squared evaluation</w:t>
+      </w:r>
+    </w:p>
+  </w:comment>
+  <w:comment w:id="70" w:author="Frizzell, James A" w:date="2022-02-15T08:38:00Z" w:initials="FJA">
+    <w:p>
+      <w:pPr>
+        <w:pStyle w:val="CommentText"/>
+        <w:jc w:val="left"/>
+      </w:pPr>
+      <w:r>
+        <w:rPr>
+          <w:rStyle w:val="CommentReference"/>
+        </w:rPr>
+        <w:annotationRef/>
+      </w:r>
+      <w:r>
+        <w:t>hyperparameters</w:t>
+      </w:r>
+    </w:p>
+  </w:comment>
+  <w:comment w:id="229" w:author="Frizzell, James A" w:date="2022-02-15T08:17:00Z" w:initials="FJA">
+    <w:p>
+      <w:pPr>
+        <w:pStyle w:val="CommentText"/>
+        <w:jc w:val="left"/>
+      </w:pPr>
+      <w:r>
+        <w:rPr>
+          <w:rStyle w:val="CommentReference"/>
+        </w:rPr>
+        <w:annotationRef/>
+      </w:r>
+      <w:r>
+        <w:t>"reasonably good estimate"</w:t>
+      </w:r>
+    </w:p>
+  </w:comment>
+  <w:comment w:id="230" w:author="Frizzell, James A" w:date="2022-02-15T08:17:00Z" w:initials="FJA">
+    <w:p>
+      <w:pPr>
+        <w:pStyle w:val="CommentText"/>
+        <w:jc w:val="left"/>
+      </w:pPr>
+      <w:r>
+        <w:rPr>
+          <w:rStyle w:val="CommentReference"/>
+        </w:rPr>
+        <w:annotationRef/>
+      </w:r>
+      <w:r>
+        <w:t>"supplement"</w:t>
+      </w:r>
+    </w:p>
+  </w:comment>
+</w:comments>
+</file>
+
+<file path=word/commentsExtended.xml><?xml version="1.0" encoding="utf-8"?>
+<w15:commentsEx xmlns:wpc="http://schemas.microsoft.com/office/word/2010/wordprocessingCanvas" xmlns:cx="http://schemas.microsoft.com/office/drawing/2014/chartex" xmlns:cx1="http://schemas.microsoft.com/office/drawing/2015/9/8/chartex" xmlns:cx2="http://schemas.microsoft.com/office/drawing/2015/10/21/chartex" xmlns:cx3="http://schemas.microsoft.com/office/drawing/2016/5/9/chartex" xmlns:cx4="http://schemas.microsoft.com/office/drawing/2016/5/10/chartex" xmlns:cx5="http://schemas.microsoft.com/office/drawing/2016/5/11/chartex" xmlns:cx6="http://schemas.microsoft.com/office/drawing/2016/5/12/chartex" xmlns:cx7="http://schemas.microsoft.com/office/drawing/2016/5/13/chartex" xmlns:cx8="http://schemas.microsoft.com/office/drawing/2016/5/14/chartex" xmlns:mc="http://schemas.openxmlformats.org/markup-compatibility/2006" xmlns:aink="http://schemas.microsoft.com/office/drawing/2016/ink" xmlns:am3d="http://schemas.microsoft.com/office/drawing/2017/model3d" xmlns:o="urn:schemas-microsoft-com:office:office" xmlns:r="http://schemas.openxmlformats.org/officeDocument/2006/relationships" xmlns:m="http://schemas.openxmlformats.org/officeDocument/2006/math" xmlns:v="urn:schemas-microsoft-com:vml" xmlns:wp14="http://schemas.microsoft.com/office/word/2010/wordprocessingDrawing" xmlns:wp="http://schemas.openxmlformats.org/drawingml/2006/wordprocessingDrawing" xmlns:w10="urn:schemas-microsoft-com:office:word" xmlns:w="http://schemas.openxmlformats.org/wordprocessingml/2006/main" xmlns:w14="http://schemas.microsoft.com/office/word/2010/wordml" xmlns:w15="http://schemas.microsoft.com/office/word/2012/wordml" xmlns:w16cex="http://schemas.microsoft.com/office/word/2018/wordml/cex" xmlns:w16cid="http://schemas.microsoft.com/office/word/2016/wordml/cid" xmlns:w16="http://schemas.microsoft.com/office/word/2018/wordml" xmlns:w16sdtdh="http://schemas.microsoft.com/office/word/2020/wordml/sdtdatahash" xmlns:w16se="http://schemas.microsoft.com/office/word/2015/wordml/symex" xmlns:wpg="http://schemas.microsoft.com/office/word/2010/wordprocessingGroup" xmlns:wpi="http://schemas.microsoft.com/office/word/2010/wordprocessingInk" xmlns:wne="http://schemas.microsoft.com/office/word/2006/wordml" xmlns:wps="http://schemas.microsoft.com/office/word/2010/wordprocessingShape" mc:Ignorable="w14 w15 w16se w16cid w16 w16cex w16sdtdh wp14">
+  <w15:commentEx w15:paraId="414B7760" w15:done="0"/>
+  <w15:commentEx w15:paraId="62964F6D" w15:done="0"/>
+  <w15:commentEx w15:paraId="5CDD2F98" w15:done="0"/>
+  <w15:commentEx w15:paraId="3E8DBAA8" w15:done="0"/>
+  <w15:commentEx w15:paraId="6766C1D8" w15:done="0"/>
+  <w15:commentEx w15:paraId="5EDF1801" w15:done="0"/>
+  <w15:commentEx w15:paraId="1FC322CE" w15:paraIdParent="5EDF1801" w15:done="0"/>
+  <w15:commentEx w15:paraId="5515563D" w15:paraIdParent="5EDF1801" w15:done="0"/>
+  <w15:commentEx w15:paraId="24BFB4E2" w15:done="0"/>
+  <w15:commentEx w15:paraId="125F80DF" w15:done="0"/>
+  <w15:commentEx w15:paraId="03C83250" w15:paraIdParent="125F80DF" w15:done="0"/>
+  <w15:commentEx w15:paraId="7006F19E" w15:done="0"/>
+  <w15:commentEx w15:paraId="6CADA850" w15:done="0"/>
+  <w15:commentEx w15:paraId="172E23DB" w15:done="0"/>
+</w15:commentsEx>
+</file>
+
+<file path=word/commentsExtensible.xml><?xml version="1.0" encoding="utf-8"?>
+<w16cex:commentsExtensible xmlns:wpc="http://schemas.microsoft.com/office/word/2010/wordprocessingCanvas" xmlns:cx="http://schemas.microsoft.com/office/drawing/2014/chartex" xmlns:cx1="http://schemas.microsoft.com/office/drawing/2015/9/8/chartex" xmlns:cx2="http://schemas.microsoft.com/office/drawing/2015/10/21/chartex" xmlns:cx3="http://schemas.microsoft.com/office/drawing/2016/5/9/chartex" xmlns:cx4="http://schemas.microsoft.com/office/drawing/2016/5/10/chartex" xmlns:cx5="http://schemas.microsoft.com/office/drawing/2016/5/11/chartex" xmlns:cx6="http://schemas.microsoft.com/office/drawing/2016/5/12/chartex" xmlns:cx7="http://schemas.microsoft.com/office/drawing/2016/5/13/chartex" xmlns:cx8="http://schemas.microsoft.com/office/drawing/2016/5/14/chartex" xmlns:mc="http://schemas.openxmlformats.org/markup-compatibility/2006" xmlns:aink="http://schemas.microsoft.com/office/drawing/2016/ink" xmlns:am3d="http://schemas.microsoft.com/office/drawing/2017/model3d" xmlns:o="urn:schemas-microsoft-com:office:office" xmlns:r="http://schemas.openxmlformats.org/officeDocument/2006/relationships" xmlns:m="http://schemas.openxmlformats.org/officeDocument/2006/math" xmlns:v="urn:schemas-microsoft-com:vml" xmlns:wp14="http://schemas.microsoft.com/office/word/2010/wordprocessingDrawing" xmlns:wp="http://schemas.openxmlformats.org/drawingml/2006/wordprocessingDrawing" xmlns:w10="urn:schemas-microsoft-com:office:word" xmlns:w="http://schemas.openxmlformats.org/wordprocessingml/2006/main" xmlns:w14="http://schemas.microsoft.com/office/word/2010/wordml" xmlns:w15="http://schemas.microsoft.com/office/word/2012/wordml" xmlns:w16cex="http://schemas.microsoft.com/office/word/2018/wordml/cex" xmlns:w16cid="http://schemas.microsoft.com/office/word/2016/wordml/cid" xmlns:w16="http://schemas.microsoft.com/office/word/2018/wordml" xmlns:w16sdtdh="http://schemas.microsoft.com/office/word/2020/wordml/sdtdatahash" xmlns:w16se="http://schemas.microsoft.com/office/word/2015/wordml/symex" xmlns:wpg="http://schemas.microsoft.com/office/word/2010/wordprocessingGroup" xmlns:wpi="http://schemas.microsoft.com/office/word/2010/wordprocessingInk" xmlns:wne="http://schemas.microsoft.com/office/word/2006/wordml" xmlns:wps="http://schemas.microsoft.com/office/word/2010/wordprocessingShape" mc:Ignorable="w14 w15 w16se w16cid w16 w16cex w16sdtdh wp14">
+  <w16cex:commentExtensible w16cex:durableId="25B5DE5E" w16cex:dateUtc="2022-02-15T14:10:00Z"/>
+  <w16cex:commentExtensible w16cex:durableId="25B5DD89" w16cex:dateUtc="2022-02-15T14:06:00Z"/>
+  <w16cex:commentExtensible w16cex:durableId="25B5DDAA" w16cex:dateUtc="2022-02-15T14:07:00Z"/>
+  <w16cex:commentExtensible w16cex:durableId="25B5DE91" w16cex:dateUtc="2022-02-15T14:10:00Z"/>
+  <w16cex:commentExtensible w16cex:durableId="25B5DEAD" w16cex:dateUtc="2022-02-15T14:11:00Z"/>
+  <w16cex:commentExtensible w16cex:durableId="25B5DED1" w16cex:dateUtc="2022-02-15T14:12:00Z"/>
+  <w16cex:commentExtensible w16cex:durableId="25B5DEDD" w16cex:dateUtc="2022-02-15T14:12:00Z"/>
+  <w16cex:commentExtensible w16cex:durableId="25B5DEF5" w16cex:dateUtc="2022-02-15T14:12:00Z"/>
+  <w16cex:commentExtensible w16cex:durableId="25B5DF38" w16cex:dateUtc="2022-02-15T14:13:00Z"/>
+  <w16cex:commentExtensible w16cex:durableId="25B5DDDC" w16cex:dateUtc="2022-02-15T14:07:00Z"/>
+  <w16cex:commentExtensible w16cex:durableId="25B5DDEE" w16cex:dateUtc="2022-02-15T14:08:00Z"/>
+  <w16cex:commentExtensible w16cex:durableId="25B5E4FE" w16cex:dateUtc="2022-02-15T14:38:00Z"/>
+  <w16cex:commentExtensible w16cex:durableId="25B5DFFC" w16cex:dateUtc="2022-02-15T14:17:00Z"/>
+  <w16cex:commentExtensible w16cex:durableId="25B5E028" w16cex:dateUtc="2022-02-15T14:17:00Z"/>
+</w16cex:commentsExtensible>
+</file>
+
+<file path=word/commentsIds.xml><?xml version="1.0" encoding="utf-8"?>
+<w16cid:commentsIds xmlns:wpc="http://schemas.microsoft.com/office/word/2010/wordprocessingCanvas" xmlns:cx="http://schemas.microsoft.com/office/drawing/2014/chartex" xmlns:cx1="http://schemas.microsoft.com/office/drawing/2015/9/8/chartex" xmlns:cx2="http://schemas.microsoft.com/office/drawing/2015/10/21/chartex" xmlns:cx3="http://schemas.microsoft.com/office/drawing/2016/5/9/chartex" xmlns:cx4="http://schemas.microsoft.com/office/drawing/2016/5/10/chartex" xmlns:cx5="http://schemas.microsoft.com/office/drawing/2016/5/11/chartex" xmlns:cx6="http://schemas.microsoft.com/office/drawing/2016/5/12/chartex" xmlns:cx7="http://schemas.microsoft.com/office/drawing/2016/5/13/chartex" xmlns:cx8="http://schemas.microsoft.com/office/drawing/2016/5/14/chartex" xmlns:mc="http://schemas.openxmlformats.org/markup-compatibility/2006" xmlns:aink="http://schemas.microsoft.com/office/drawing/2016/ink" xmlns:am3d="http://schemas.microsoft.com/office/drawing/2017/model3d" xmlns:o="urn:schemas-microsoft-com:office:office" xmlns:r="http://schemas.openxmlformats.org/officeDocument/2006/relationships" xmlns:m="http://schemas.openxmlformats.org/officeDocument/2006/math" xmlns:v="urn:schemas-microsoft-com:vml" xmlns:wp14="http://schemas.microsoft.com/office/word/2010/wordprocessingDrawing" xmlns:wp="http://schemas.openxmlformats.org/drawingml/2006/wordprocessingDrawing" xmlns:w10="urn:schemas-microsoft-com:office:word" xmlns:w="http://schemas.openxmlformats.org/wordprocessingml/2006/main" xmlns:w14="http://schemas.microsoft.com/office/word/2010/wordml" xmlns:w15="http://schemas.microsoft.com/office/word/2012/wordml" xmlns:w16cex="http://schemas.microsoft.com/office/word/2018/wordml/cex" xmlns:w16cid="http://schemas.microsoft.com/office/word/2016/wordml/cid" xmlns:w16="http://schemas.microsoft.com/office/word/2018/wordml" xmlns:w16sdtdh="http://schemas.microsoft.com/office/word/2020/wordml/sdtdatahash" xmlns:w16se="http://schemas.microsoft.com/office/word/2015/wordml/symex" xmlns:wpg="http://schemas.microsoft.com/office/word/2010/wordprocessingGroup" xmlns:wpi="http://schemas.microsoft.com/office/word/2010/wordprocessingInk" xmlns:wne="http://schemas.microsoft.com/office/word/2006/wordml" xmlns:wps="http://schemas.microsoft.com/office/word/2010/wordprocessingShape" mc:Ignorable="w14 w15 w16se w16cid w16 w16cex w16sdtdh wp14">
+  <w16cid:commentId w16cid:paraId="414B7760" w16cid:durableId="25B5DE5E"/>
+  <w16cid:commentId w16cid:paraId="62964F6D" w16cid:durableId="25B5DD89"/>
+  <w16cid:commentId w16cid:paraId="5CDD2F98" w16cid:durableId="25B5DDAA"/>
+  <w16cid:commentId w16cid:paraId="3E8DBAA8" w16cid:durableId="25B5DE91"/>
+  <w16cid:commentId w16cid:paraId="6766C1D8" w16cid:durableId="25B5DEAD"/>
+  <w16cid:commentId w16cid:paraId="5EDF1801" w16cid:durableId="25B5DED1"/>
+  <w16cid:commentId w16cid:paraId="1FC322CE" w16cid:durableId="25B5DEDD"/>
+  <w16cid:commentId w16cid:paraId="5515563D" w16cid:durableId="25B5DEF5"/>
+  <w16cid:commentId w16cid:paraId="24BFB4E2" w16cid:durableId="25B5DF38"/>
+  <w16cid:commentId w16cid:paraId="125F80DF" w16cid:durableId="25B5DDDC"/>
+  <w16cid:commentId w16cid:paraId="03C83250" w16cid:durableId="25B5DDEE"/>
+  <w16cid:commentId w16cid:paraId="7006F19E" w16cid:durableId="25B5E4FE"/>
+  <w16cid:commentId w16cid:paraId="6CADA850" w16cid:durableId="25B5DFFC"/>
+  <w16cid:commentId w16cid:paraId="172E23DB" w16cid:durableId="25B5E028"/>
+</w16cid:commentsIds>
 </file>
 
 <file path=word/endnotes.xml><?xml version="1.0" encoding="utf-8"?>
@@ -8892,7 +9604,6 @@
     <w:basedOn w:val="Normal"/>
     <w:link w:val="CommentTextChar"/>
     <w:uiPriority w:val="99"/>
-    <w:semiHidden/>
     <w:unhideWhenUsed/>
     <w:rsid w:val="00D07A83"/>
     <w:pPr>
@@ -8907,7 +9618,6 @@
     <w:basedOn w:val="DefaultParagraphFont"/>
     <w:link w:val="CommentText"/>
     <w:uiPriority w:val="99"/>
-    <w:semiHidden/>
     <w:rsid w:val="00D07A83"/>
     <w:rPr>
       <w:rFonts w:ascii="Times New Roman" w:hAnsi="Times New Roman"/>
@@ -18815,27 +19525,6 @@
 <file path=customXml/item1.xml><?xml version="1.0" encoding="utf-8"?>
 <b:Sources xmlns:b="http://schemas.openxmlformats.org/officeDocument/2006/bibliography" xmlns="http://schemas.openxmlformats.org/officeDocument/2006/bibliography" SelectedStyle="\CHICAGO.XSL" StyleName="Chicago" Version="16">
   <b:Source>
-    <b:Tag>IJERT16</b:Tag>
-    <b:SourceType>JournalArticle</b:SourceType>
-    <b:Guid>{44F07032-DD8B-4530-8468-F7E5F23443E9}</b:Guid>
-    <b:Title>Stability of Offshore Barge Subjected to</b:Title>
-    <b:Year>2016</b:Year>
-    <b:Author>
-      <b:Author>
-        <b:NameList>
-          <b:Person>
-            <b:Last>Patel</b:Last>
-            <b:First>Mohammed</b:First>
-            <b:Middle>Shihab</b:Middle>
-          </b:Person>
-        </b:NameList>
-      </b:Author>
-    </b:Author>
-    <b:JournalName>International Journal of Engineering Research &amp; Technology</b:JournalName>
-    <b:Pages>179-183</b:Pages>
-    <b:RefOrder>2</b:RefOrder>
-  </b:Source>
-  <b:Source>
     <b:Tag>JOET20</b:Tag>
     <b:SourceType>JournalArticle</b:SourceType>
     <b:Guid>{54DC33A0-E7B0-4D47-8130-1AC1A4943D52}</b:Guid>
@@ -18889,7 +19578,7 @@
       </b:Author>
     </b:Author>
     <b:ConferenceName>12th International Conference on Control, Automation and Systems</b:ConferenceName>
-    <b:RefOrder>3</b:RefOrder>
+    <b:RefOrder>2</b:RefOrder>
   </b:Source>
   <b:Source>
     <b:Tag>Ten22</b:Tag>
@@ -18908,7 +19597,7 @@
     <b:MonthAccessed>01</b:MonthAccessed>
     <b:DayAccessed>21</b:DayAccessed>
     <b:URL>https://www.tensorflow.org/tutorials/keras/regression#the_auto_mpg_dataset</b:URL>
-    <b:RefOrder>4</b:RefOrder>
+    <b:RefOrder>3</b:RefOrder>
   </b:Source>
   <b:Source>
     <b:Tag>Ten221</b:Tag>
@@ -18927,13 +19616,33 @@
     <b:MonthAccessed>01</b:MonthAccessed>
     <b:DayAccessed>21</b:DayAccessed>
     <b:URL>https://www.tensorflow.org/tutorials/keras/overfit_and_underfit</b:URL>
+    <b:RefOrder>4</b:RefOrder>
+  </b:Source>
+  <b:Source>
+    <b:Tag>Pat16</b:Tag>
+    <b:SourceType>JournalArticle</b:SourceType>
+    <b:Guid>{15C55B13-FD57-483B-90E3-00DFAD3A3827}</b:Guid>
+    <b:Author>
+      <b:Author>
+        <b:NameList>
+          <b:Person>
+            <b:Last>Patel</b:Last>
+            <b:First>Mohammed Shihab</b:First>
+          </b:Person>
+        </b:NameList>
+      </b:Author>
+    </b:Author>
+    <b:Title>Stability of Offshore Barge Subjected to Parametrric Rolling in Waves</b:Title>
+    <b:JournalName>International Journal of Engineering Research &amp; Technology</b:JournalName>
+    <b:Year>2016</b:Year>
+    <b:Pages>179-183</b:Pages>
     <b:RefOrder>5</b:RefOrder>
   </b:Source>
 </b:Sources>
 </file>
 
 <file path=customXml/itemProps1.xml><?xml version="1.0" encoding="utf-8"?>
-<ds:datastoreItem xmlns:ds="http://schemas.openxmlformats.org/officeDocument/2006/customXml" ds:itemID="{A8655ABE-DF4A-418A-B061-AD9E9245DD5E}">
+<ds:datastoreItem xmlns:ds="http://schemas.openxmlformats.org/officeDocument/2006/customXml" ds:itemID="{CCC34E0F-29B2-4F92-A23C-D92BAC9263CF}">
   <ds:schemaRefs>
     <ds:schemaRef ds:uri="http://schemas.openxmlformats.org/officeDocument/2006/bibliography"/>
   </ds:schemaRefs>

</xml_diff>